<commit_message>
Updated roles and data plan sections of the project plan
</commit_message>
<xml_diff>
--- a/Documents/Project Plan.docx
+++ b/Documents/Project Plan.docx
@@ -7,7 +7,7 @@
         <w:spacing w:before="100" w:beforeAutospacing="1" w:after="100" w:afterAutospacing="1" w:line="240" w:lineRule="auto"/>
         <w:outlineLvl w:val="2"/>
         <w:rPr>
-          <w:rFonts w:ascii="Arial" w:eastAsia="Times New Roman" w:hAnsi="Arial" w:cs="Arial"/>
+          <w:rFonts w:ascii="Calibri" w:eastAsia="Times New Roman" w:hAnsi="Calibri" w:cs="Calibri"/>
           <w:b/>
           <w:bCs/>
           <w:kern w:val="0"/>
@@ -18,7 +18,7 @@
       </w:pPr>
       <w:r>
         <w:rPr>
-          <w:rFonts w:ascii="Arial" w:eastAsia="Times New Roman" w:hAnsi="Arial" w:cs="Arial"/>
+          <w:rFonts w:ascii="Calibri" w:eastAsia="Times New Roman" w:hAnsi="Calibri" w:cs="Calibri"/>
           <w:b/>
           <w:bCs/>
           <w:kern w:val="0"/>
@@ -33,12 +33,12 @@
       <w:pPr>
         <w:pStyle w:val="NormalWeb"/>
         <w:rPr>
-          <w:rFonts w:ascii="Arial" w:hAnsi="Arial" w:cs="Arial"/>
-        </w:rPr>
-      </w:pPr>
-      <w:r>
-        <w:rPr>
-          <w:rFonts w:ascii="Arial" w:hAnsi="Arial" w:cs="Arial"/>
+          <w:rFonts w:ascii="Calibri" w:hAnsi="Calibri" w:cs="Calibri"/>
+        </w:rPr>
+      </w:pPr>
+      <w:r>
+        <w:rPr>
+          <w:rFonts w:ascii="Calibri" w:hAnsi="Calibri" w:cs="Calibri"/>
         </w:rPr>
         <w:t>The goal of this project is to develop an interactive web dashboard that visualizes Harmful Algal Bloom (HAB) data and integrates a Large Language Model (LLM) such as GPT-4 to provide human-readable explanations for bloom alerts. HABs are a growing threat to marine ecosystems, aquaculture operations, and public health, yet interpreting bloom predictions remains challenging for many stakeholders due to the technical nature of the data.</w:t>
       </w:r>
@@ -47,12 +47,12 @@
       <w:pPr>
         <w:pStyle w:val="NormalWeb"/>
         <w:rPr>
-          <w:rFonts w:ascii="Arial" w:hAnsi="Arial" w:cs="Arial"/>
-        </w:rPr>
-      </w:pPr>
-      <w:r>
-        <w:rPr>
-          <w:rFonts w:ascii="Arial" w:hAnsi="Arial" w:cs="Arial"/>
+          <w:rFonts w:ascii="Calibri" w:hAnsi="Calibri" w:cs="Calibri"/>
+        </w:rPr>
+      </w:pPr>
+      <w:r>
+        <w:rPr>
+          <w:rFonts w:ascii="Calibri" w:hAnsi="Calibri" w:cs="Calibri"/>
         </w:rPr>
         <w:t>This project addresses that gap by combining dynamic visualizations with natural language explanations. The system will allow users—such as aquaculture managers and environmental researchers—to interact with time-series data (e.g., Chlorophyll-a levels, sea surface temperature) and spatial bloom alerts through an intuitive dashboard interface. The integration of an LLM will enable users to ask questions such as “Why is this site at high risk today?” and receive detailed explanations of contributing factors (e.g., rapid temperature rise or turbidity changes), along with possible mitigation steps.</w:t>
       </w:r>
@@ -61,12 +61,12 @@
       <w:pPr>
         <w:pStyle w:val="NormalWeb"/>
         <w:rPr>
-          <w:rFonts w:ascii="Arial" w:hAnsi="Arial" w:cs="Arial"/>
-        </w:rPr>
-      </w:pPr>
-      <w:r>
-        <w:rPr>
-          <w:rFonts w:ascii="Arial" w:hAnsi="Arial" w:cs="Arial"/>
+          <w:rFonts w:ascii="Calibri" w:hAnsi="Calibri" w:cs="Calibri"/>
+        </w:rPr>
+      </w:pPr>
+      <w:r>
+        <w:rPr>
+          <w:rFonts w:ascii="Calibri" w:hAnsi="Calibri" w:cs="Calibri"/>
         </w:rPr>
         <w:t>The core deliverables of the project include:</w:t>
       </w:r>
@@ -79,12 +79,12 @@
           <w:numId w:val="2"/>
         </w:numPr>
         <w:rPr>
-          <w:rFonts w:ascii="Arial" w:hAnsi="Arial" w:cs="Arial"/>
-        </w:rPr>
-      </w:pPr>
-      <w:r>
-        <w:rPr>
-          <w:rFonts w:ascii="Arial" w:hAnsi="Arial" w:cs="Arial"/>
+          <w:rFonts w:ascii="Calibri" w:hAnsi="Calibri" w:cs="Calibri"/>
+        </w:rPr>
+      </w:pPr>
+      <w:r>
+        <w:rPr>
+          <w:rFonts w:ascii="Calibri" w:hAnsi="Calibri" w:cs="Calibri"/>
         </w:rPr>
         <w:t>Interactive visualizations for time-series trends and geospatial risk mapping</w:t>
       </w:r>
@@ -97,12 +97,12 @@
           <w:numId w:val="2"/>
         </w:numPr>
         <w:rPr>
-          <w:rFonts w:ascii="Arial" w:hAnsi="Arial" w:cs="Arial"/>
-        </w:rPr>
-      </w:pPr>
-      <w:r>
-        <w:rPr>
-          <w:rFonts w:ascii="Arial" w:hAnsi="Arial" w:cs="Arial"/>
+          <w:rFonts w:ascii="Calibri" w:hAnsi="Calibri" w:cs="Calibri"/>
+        </w:rPr>
+      </w:pPr>
+      <w:r>
+        <w:rPr>
+          <w:rFonts w:ascii="Calibri" w:hAnsi="Calibri" w:cs="Calibri"/>
         </w:rPr>
         <w:t>A conversational chat interface powered by an LLM for interpretability</w:t>
       </w:r>
@@ -115,12 +115,12 @@
           <w:numId w:val="2"/>
         </w:numPr>
         <w:rPr>
-          <w:rFonts w:ascii="Arial" w:hAnsi="Arial" w:cs="Arial"/>
-        </w:rPr>
-      </w:pPr>
-      <w:r>
-        <w:rPr>
-          <w:rFonts w:ascii="Arial" w:hAnsi="Arial" w:cs="Arial"/>
+          <w:rFonts w:ascii="Calibri" w:hAnsi="Calibri" w:cs="Calibri"/>
+        </w:rPr>
+      </w:pPr>
+      <w:r>
+        <w:rPr>
+          <w:rFonts w:ascii="Calibri" w:hAnsi="Calibri" w:cs="Calibri"/>
         </w:rPr>
         <w:t>Options to download visual data (as PNG, JPG, etc.)</w:t>
       </w:r>
@@ -133,12 +133,12 @@
           <w:numId w:val="2"/>
         </w:numPr>
         <w:rPr>
-          <w:rFonts w:ascii="Arial" w:hAnsi="Arial" w:cs="Arial"/>
-        </w:rPr>
-      </w:pPr>
-      <w:r>
-        <w:rPr>
-          <w:rFonts w:ascii="Arial" w:hAnsi="Arial" w:cs="Arial"/>
+          <w:rFonts w:ascii="Calibri" w:hAnsi="Calibri" w:cs="Calibri"/>
+        </w:rPr>
+      </w:pPr>
+      <w:r>
+        <w:rPr>
+          <w:rFonts w:ascii="Calibri" w:hAnsi="Calibri" w:cs="Calibri"/>
         </w:rPr>
         <w:t>A fully containerized frontend (React) and backend (Flask/Express) deployed using Docker</w:t>
       </w:r>
@@ -147,12 +147,12 @@
       <w:pPr>
         <w:pStyle w:val="NormalWeb"/>
         <w:rPr>
-          <w:rFonts w:ascii="Arial" w:hAnsi="Arial" w:cs="Arial"/>
-        </w:rPr>
-      </w:pPr>
-      <w:r>
-        <w:rPr>
-          <w:rFonts w:ascii="Arial" w:hAnsi="Arial" w:cs="Arial"/>
+          <w:rFonts w:ascii="Calibri" w:hAnsi="Calibri" w:cs="Calibri"/>
+        </w:rPr>
+      </w:pPr>
+      <w:r>
+        <w:rPr>
+          <w:rFonts w:ascii="Calibri" w:hAnsi="Calibri" w:cs="Calibri"/>
         </w:rPr>
         <w:t>Ultimately, this dashboard aims to enhance the transparency, usability, and actionability of HAB prediction models. By making complex environmental data more understandable and accessible, the system supports informed, real-time decision-making for sustainable aquaculture and ecosystem management.</w:t>
       </w:r>
@@ -162,12 +162,12 @@
         <w:spacing w:before="100" w:beforeAutospacing="1" w:after="100" w:afterAutospacing="1" w:line="240" w:lineRule="auto"/>
         <w:outlineLvl w:val="2"/>
         <w:rPr>
-          <w:rFonts w:ascii="Arial" w:hAnsi="Arial" w:cs="Arial"/>
-        </w:rPr>
-      </w:pPr>
-      <w:r>
-        <w:rPr>
-          <w:rFonts w:ascii="Arial" w:eastAsia="Times New Roman" w:hAnsi="Arial" w:cs="Arial"/>
+          <w:rFonts w:ascii="Calibri" w:hAnsi="Calibri" w:cs="Calibri"/>
+        </w:rPr>
+      </w:pPr>
+      <w:r>
+        <w:rPr>
+          <w:rFonts w:ascii="Calibri" w:eastAsia="Times New Roman" w:hAnsi="Calibri" w:cs="Calibri"/>
           <w:b/>
           <w:bCs/>
           <w:kern w:val="0"/>
@@ -179,7 +179,7 @@
       </w:r>
       <w:r>
         <w:rPr>
-          <w:rFonts w:ascii="Arial" w:eastAsia="Times New Roman" w:hAnsi="Arial" w:cs="Arial"/>
+          <w:rFonts w:ascii="Calibri" w:eastAsia="Times New Roman" w:hAnsi="Calibri" w:cs="Calibri"/>
           <w:b/>
           <w:bCs/>
           <w:kern w:val="0"/>
@@ -191,7 +191,7 @@
       </w:r>
       <w:r>
         <w:rPr>
-          <w:rFonts w:ascii="Arial" w:eastAsia="Times New Roman" w:hAnsi="Arial" w:cs="Arial"/>
+          <w:rFonts w:ascii="Calibri" w:eastAsia="Times New Roman" w:hAnsi="Calibri" w:cs="Calibri"/>
           <w:b/>
           <w:bCs/>
           <w:kern w:val="0"/>
@@ -203,75 +203,75 @@
       </w:r>
       <w:r>
         <w:rPr>
-          <w:rFonts w:ascii="Arial" w:hAnsi="Arial" w:cs="Arial"/>
+          <w:rFonts w:ascii="Calibri" w:hAnsi="Calibri" w:cs="Calibri"/>
         </w:rPr>
         <w:t xml:space="preserve">The project will follow agile development principles, divided into weekly sprints aligned with module deadlines. </w:t>
       </w:r>
       <w:r>
         <w:rPr>
-          <w:rFonts w:ascii="Arial" w:hAnsi="Arial" w:cs="Arial"/>
+          <w:rFonts w:ascii="Calibri" w:hAnsi="Calibri" w:cs="Calibri"/>
         </w:rPr>
         <w:br/>
       </w:r>
       <w:r>
         <w:rPr>
-          <w:rFonts w:ascii="Arial" w:hAnsi="Arial" w:cs="Arial"/>
+          <w:rFonts w:ascii="Calibri" w:hAnsi="Calibri" w:cs="Calibri"/>
         </w:rPr>
         <w:br/>
         <w:t>Week 1–2: Team formation, project scoping, and data source research</w:t>
       </w:r>
       <w:r>
         <w:rPr>
-          <w:rFonts w:ascii="Arial" w:hAnsi="Arial" w:cs="Arial"/>
+          <w:rFonts w:ascii="Calibri" w:hAnsi="Calibri" w:cs="Calibri"/>
         </w:rPr>
         <w:br/>
         <w:t>Week 3: Initial UI mockups and backend API structure draft</w:t>
       </w:r>
       <w:r>
         <w:rPr>
-          <w:rFonts w:ascii="Arial" w:hAnsi="Arial" w:cs="Arial"/>
+          <w:rFonts w:ascii="Calibri" w:hAnsi="Calibri" w:cs="Calibri"/>
         </w:rPr>
         <w:br/>
         <w:t>Week 4: Build time-series and map visualizations using dummy data</w:t>
       </w:r>
       <w:r>
         <w:rPr>
-          <w:rFonts w:ascii="Arial" w:hAnsi="Arial" w:cs="Arial"/>
+          <w:rFonts w:ascii="Calibri" w:hAnsi="Calibri" w:cs="Calibri"/>
         </w:rPr>
         <w:br/>
         <w:t>Week 5: Integrate LLM interface and prompt engineering</w:t>
       </w:r>
       <w:r>
         <w:rPr>
-          <w:rFonts w:ascii="Arial" w:hAnsi="Arial" w:cs="Arial"/>
+          <w:rFonts w:ascii="Calibri" w:hAnsi="Calibri" w:cs="Calibri"/>
         </w:rPr>
         <w:br/>
         <w:t>Week 6: MVP completion, usability test with peers, and interim presentation prep</w:t>
       </w:r>
       <w:r>
         <w:rPr>
-          <w:rFonts w:ascii="Arial" w:hAnsi="Arial" w:cs="Arial"/>
+          <w:rFonts w:ascii="Calibri" w:hAnsi="Calibri" w:cs="Calibri"/>
         </w:rPr>
         <w:br/>
         <w:t>Week 7–8: Refine UI/UX, handle real-time data slices, add download options</w:t>
       </w:r>
       <w:r>
         <w:rPr>
-          <w:rFonts w:ascii="Arial" w:hAnsi="Arial" w:cs="Arial"/>
+          <w:rFonts w:ascii="Calibri" w:hAnsi="Calibri" w:cs="Calibri"/>
         </w:rPr>
         <w:br/>
         <w:t>Week 9: Technical and user evaluation setup and testing</w:t>
       </w:r>
       <w:r>
         <w:rPr>
-          <w:rFonts w:ascii="Arial" w:hAnsi="Arial" w:cs="Arial"/>
+          <w:rFonts w:ascii="Calibri" w:hAnsi="Calibri" w:cs="Calibri"/>
         </w:rPr>
         <w:br/>
         <w:t>Week 10: Final presentation and demo prep</w:t>
       </w:r>
       <w:r>
         <w:rPr>
-          <w:rFonts w:ascii="Arial" w:hAnsi="Arial" w:cs="Arial"/>
+          <w:rFonts w:ascii="Calibri" w:hAnsi="Calibri" w:cs="Calibri"/>
         </w:rPr>
         <w:br/>
         <w:t>Week 11–12: Report writing, fine-tuning, deployment and submission</w:t>
@@ -282,7 +282,7 @@
         <w:spacing w:before="100" w:beforeAutospacing="1" w:after="100" w:afterAutospacing="1" w:line="240" w:lineRule="auto"/>
         <w:outlineLvl w:val="2"/>
         <w:rPr>
-          <w:rFonts w:ascii="Arial" w:eastAsia="Times New Roman" w:hAnsi="Arial" w:cs="Arial"/>
+          <w:rFonts w:ascii="Calibri" w:eastAsia="Times New Roman" w:hAnsi="Calibri" w:cs="Calibri"/>
           <w:b/>
           <w:bCs/>
           <w:kern w:val="0"/>
@@ -293,13 +293,13 @@
       </w:pPr>
       <w:r>
         <w:rPr>
-          <w:rFonts w:ascii="Arial" w:hAnsi="Arial" w:cs="Arial"/>
+          <w:rFonts w:ascii="Calibri" w:hAnsi="Calibri" w:cs="Calibri"/>
         </w:rPr>
         <w:t>Sprint tracking will be done via Trello and GitHub</w:t>
       </w:r>
       <w:r>
         <w:rPr>
-          <w:rFonts w:ascii="Arial" w:eastAsia="Times New Roman" w:hAnsi="Arial" w:cs="Arial"/>
+          <w:rFonts w:ascii="Calibri" w:eastAsia="Times New Roman" w:hAnsi="Calibri" w:cs="Calibri"/>
           <w:b/>
           <w:bCs/>
           <w:kern w:val="0"/>
@@ -315,7 +315,7 @@
         <w:spacing w:before="100" w:beforeAutospacing="1" w:after="100" w:afterAutospacing="1" w:line="240" w:lineRule="auto"/>
         <w:outlineLvl w:val="2"/>
         <w:rPr>
-          <w:rFonts w:ascii="Arial" w:eastAsia="Times New Roman" w:hAnsi="Arial" w:cs="Arial"/>
+          <w:rFonts w:ascii="Calibri" w:eastAsia="Times New Roman" w:hAnsi="Calibri" w:cs="Calibri"/>
           <w:b/>
           <w:bCs/>
           <w:kern w:val="0"/>
@@ -330,7 +330,7 @@
         <w:spacing w:before="100" w:beforeAutospacing="1" w:after="100" w:afterAutospacing="1" w:line="240" w:lineRule="auto"/>
         <w:outlineLvl w:val="2"/>
         <w:rPr>
-          <w:rFonts w:ascii="Arial" w:eastAsia="Times New Roman" w:hAnsi="Arial" w:cs="Arial"/>
+          <w:rFonts w:ascii="Calibri" w:eastAsia="Times New Roman" w:hAnsi="Calibri" w:cs="Calibri"/>
           <w:b/>
           <w:bCs/>
           <w:kern w:val="0"/>
@@ -341,7 +341,7 @@
       </w:pPr>
       <w:r>
         <w:rPr>
-          <w:rFonts w:ascii="Arial" w:eastAsia="Times New Roman" w:hAnsi="Arial" w:cs="Arial"/>
+          <w:rFonts w:ascii="Calibri" w:eastAsia="Times New Roman" w:hAnsi="Calibri" w:cs="Calibri"/>
           <w:b/>
           <w:bCs/>
           <w:kern w:val="0"/>
@@ -352,9 +352,247 @@
         <w:lastRenderedPageBreak/>
         <w:t>3. Roles</w:t>
       </w:r>
-      <w:r>
-        <w:rPr>
-          <w:rFonts w:ascii="Arial" w:eastAsia="Times New Roman" w:hAnsi="Arial" w:cs="Arial"/>
+    </w:p>
+    <w:p>
+      <w:pPr>
+        <w:pStyle w:val="NormalWeb"/>
+        <w:numPr>
+          <w:ilvl w:val="0"/>
+          <w:numId w:val="2"/>
+        </w:numPr>
+        <w:rPr>
+          <w:rFonts w:ascii="Calibri" w:hAnsi="Calibri" w:cs="Calibri"/>
+        </w:rPr>
+      </w:pPr>
+      <w:r>
+        <w:rPr>
+          <w:rStyle w:val="Strong"/>
+          <w:rFonts w:ascii="Calibri" w:eastAsiaTheme="majorEastAsia" w:hAnsi="Calibri" w:cs="Calibri"/>
+        </w:rPr>
+        <w:t>Project Manager</w:t>
+      </w:r>
+      <w:r>
+        <w:rPr>
+          <w:rFonts w:ascii="Calibri" w:hAnsi="Calibri" w:cs="Calibri"/>
+        </w:rPr>
+        <w:t xml:space="preserve"> – </w:t>
+      </w:r>
+      <w:r>
+        <w:rPr>
+          <w:rStyle w:val="Emphasis"/>
+          <w:rFonts w:ascii="Calibri" w:eastAsiaTheme="majorEastAsia" w:hAnsi="Calibri" w:cs="Calibri"/>
+        </w:rPr>
+        <w:t>Harshal More</w:t>
+      </w:r>
+      <w:r>
+        <w:rPr>
+          <w:rFonts w:ascii="Calibri" w:hAnsi="Calibri" w:cs="Calibri"/>
+        </w:rPr>
+        <w:br/>
+        <w:t>Coordinates team meetings, maintains sprint tracking, and ensures deadlines are met.</w:t>
+      </w:r>
+    </w:p>
+    <w:p>
+      <w:pPr>
+        <w:pStyle w:val="NormalWeb"/>
+        <w:numPr>
+          <w:ilvl w:val="0"/>
+          <w:numId w:val="2"/>
+        </w:numPr>
+        <w:rPr>
+          <w:rFonts w:ascii="Calibri" w:hAnsi="Calibri" w:cs="Calibri"/>
+        </w:rPr>
+      </w:pPr>
+      <w:r>
+        <w:rPr>
+          <w:rStyle w:val="Strong"/>
+          <w:rFonts w:ascii="Calibri" w:eastAsiaTheme="majorEastAsia" w:hAnsi="Calibri" w:cs="Calibri"/>
+        </w:rPr>
+        <w:t>Frontend Developer</w:t>
+      </w:r>
+      <w:r>
+        <w:rPr>
+          <w:rFonts w:ascii="Calibri" w:hAnsi="Calibri" w:cs="Calibri"/>
+        </w:rPr>
+        <w:t xml:space="preserve"> – </w:t>
+      </w:r>
+      <w:r>
+        <w:rPr>
+          <w:rStyle w:val="Emphasis"/>
+          <w:rFonts w:ascii="Calibri" w:eastAsiaTheme="majorEastAsia" w:hAnsi="Calibri" w:cs="Calibri"/>
+        </w:rPr>
+        <w:t>Anuj Lamba</w:t>
+      </w:r>
+      <w:r>
+        <w:rPr>
+          <w:rFonts w:ascii="Calibri" w:hAnsi="Calibri" w:cs="Calibri"/>
+        </w:rPr>
+        <w:br/>
+        <w:t>Responsible for building the dashboard interface using React, Plotly.js for time-series visualizations, and Leaflet.js for spatial alert maps.</w:t>
+      </w:r>
+    </w:p>
+    <w:p>
+      <w:pPr>
+        <w:pStyle w:val="NormalWeb"/>
+        <w:numPr>
+          <w:ilvl w:val="0"/>
+          <w:numId w:val="2"/>
+        </w:numPr>
+        <w:rPr>
+          <w:rFonts w:ascii="Calibri" w:hAnsi="Calibri" w:cs="Calibri"/>
+        </w:rPr>
+      </w:pPr>
+      <w:r>
+        <w:rPr>
+          <w:rStyle w:val="Strong"/>
+          <w:rFonts w:ascii="Calibri" w:eastAsiaTheme="majorEastAsia" w:hAnsi="Calibri" w:cs="Calibri"/>
+        </w:rPr>
+        <w:t>Backend Developer</w:t>
+      </w:r>
+      <w:r>
+        <w:rPr>
+          <w:rFonts w:ascii="Calibri" w:hAnsi="Calibri" w:cs="Calibri"/>
+        </w:rPr>
+        <w:t xml:space="preserve"> – </w:t>
+      </w:r>
+      <w:r>
+        <w:rPr>
+          <w:rStyle w:val="Emphasis"/>
+          <w:rFonts w:ascii="Calibri" w:eastAsiaTheme="majorEastAsia" w:hAnsi="Calibri" w:cs="Calibri"/>
+        </w:rPr>
+        <w:t>Shikhar Singh Negi</w:t>
+      </w:r>
+      <w:r>
+        <w:rPr>
+          <w:rFonts w:ascii="Calibri" w:hAnsi="Calibri" w:cs="Calibri"/>
+        </w:rPr>
+        <w:br/>
+        <w:t>Sets up the Flask/Express backend, implements REST APIs, and integrates with the frontend and LLM components.</w:t>
+      </w:r>
+    </w:p>
+    <w:p>
+      <w:pPr>
+        <w:pStyle w:val="NormalWeb"/>
+        <w:numPr>
+          <w:ilvl w:val="0"/>
+          <w:numId w:val="2"/>
+        </w:numPr>
+        <w:rPr>
+          <w:rFonts w:ascii="Calibri" w:hAnsi="Calibri" w:cs="Calibri"/>
+        </w:rPr>
+      </w:pPr>
+      <w:r>
+        <w:rPr>
+          <w:rStyle w:val="Strong"/>
+          <w:rFonts w:ascii="Calibri" w:eastAsiaTheme="majorEastAsia" w:hAnsi="Calibri" w:cs="Calibri"/>
+        </w:rPr>
+        <w:t>LLM Integration Lead</w:t>
+      </w:r>
+      <w:r>
+        <w:rPr>
+          <w:rFonts w:ascii="Calibri" w:hAnsi="Calibri" w:cs="Calibri"/>
+        </w:rPr>
+        <w:t xml:space="preserve"> – </w:t>
+      </w:r>
+      <w:r>
+        <w:rPr>
+          <w:rStyle w:val="Emphasis"/>
+          <w:rFonts w:ascii="Calibri" w:eastAsiaTheme="majorEastAsia" w:hAnsi="Calibri" w:cs="Calibri"/>
+        </w:rPr>
+        <w:t>Khush Poddar</w:t>
+      </w:r>
+      <w:r>
+        <w:rPr>
+          <w:rFonts w:ascii="Calibri" w:hAnsi="Calibri" w:cs="Calibri"/>
+        </w:rPr>
+        <w:br/>
+        <w:t>Crafts LLM prompt templates, handles communication with GPT-4 or similar models, and ensures accurate, meaningful explanations.</w:t>
+      </w:r>
+    </w:p>
+    <w:p>
+      <w:pPr>
+        <w:pStyle w:val="NormalWeb"/>
+        <w:numPr>
+          <w:ilvl w:val="0"/>
+          <w:numId w:val="2"/>
+        </w:numPr>
+        <w:rPr>
+          <w:rFonts w:ascii="Calibri" w:hAnsi="Calibri" w:cs="Calibri"/>
+        </w:rPr>
+      </w:pPr>
+      <w:r>
+        <w:rPr>
+          <w:rStyle w:val="Strong"/>
+          <w:rFonts w:ascii="Calibri" w:eastAsiaTheme="majorEastAsia" w:hAnsi="Calibri" w:cs="Calibri"/>
+        </w:rPr>
+        <w:t>Data Engineer</w:t>
+      </w:r>
+      <w:r>
+        <w:rPr>
+          <w:rFonts w:ascii="Calibri" w:hAnsi="Calibri" w:cs="Calibri"/>
+        </w:rPr>
+        <w:t xml:space="preserve"> – </w:t>
+      </w:r>
+      <w:r>
+        <w:rPr>
+          <w:rStyle w:val="Emphasis"/>
+          <w:rFonts w:ascii="Calibri" w:eastAsiaTheme="majorEastAsia" w:hAnsi="Calibri" w:cs="Calibri"/>
+        </w:rPr>
+        <w:t>Omkar Sanwatsarkar</w:t>
+      </w:r>
+      <w:r>
+        <w:rPr>
+          <w:rFonts w:ascii="Calibri" w:hAnsi="Calibri" w:cs="Calibri"/>
+        </w:rPr>
+        <w:br/>
+        <w:t>Manages data collection, preprocessing, merging, and cleaning scripts to prepare structured inputs for the dashboard and LLM prompts.</w:t>
+      </w:r>
+    </w:p>
+    <w:p>
+      <w:pPr>
+        <w:pStyle w:val="NormalWeb"/>
+        <w:numPr>
+          <w:ilvl w:val="0"/>
+          <w:numId w:val="2"/>
+        </w:numPr>
+        <w:rPr>
+          <w:rFonts w:ascii="Calibri" w:hAnsi="Calibri" w:cs="Calibri"/>
+        </w:rPr>
+      </w:pPr>
+      <w:r>
+        <w:rPr>
+          <w:rStyle w:val="Strong"/>
+          <w:rFonts w:ascii="Calibri" w:eastAsiaTheme="majorEastAsia" w:hAnsi="Calibri" w:cs="Calibri"/>
+        </w:rPr>
+        <w:t>DevOps &amp; Deployment</w:t>
+      </w:r>
+      <w:r>
+        <w:rPr>
+          <w:rFonts w:ascii="Calibri" w:hAnsi="Calibri" w:cs="Calibri"/>
+        </w:rPr>
+        <w:t xml:space="preserve"> – </w:t>
+      </w:r>
+      <w:r>
+        <w:rPr>
+          <w:rStyle w:val="Emphasis"/>
+          <w:rFonts w:ascii="Calibri" w:eastAsiaTheme="majorEastAsia" w:hAnsi="Calibri" w:cs="Calibri"/>
+        </w:rPr>
+        <w:t>All Members</w:t>
+      </w:r>
+      <w:r>
+        <w:rPr>
+          <w:rFonts w:ascii="Calibri" w:hAnsi="Calibri" w:cs="Calibri"/>
+        </w:rPr>
+        <w:br/>
+        <w:t>Collaboratively manage Docker setup for frontend and backend, CI/CD via GitHub Actions, and deployment to Vercel/Render.</w:t>
+      </w:r>
+    </w:p>
+    <w:p>
+      <w:pPr>
+        <w:spacing w:before="100" w:beforeAutospacing="1" w:after="100" w:afterAutospacing="1" w:line="240" w:lineRule="auto"/>
+        <w:outlineLvl w:val="2"/>
+        <w:rPr>
+          <w:rFonts w:ascii="Calibri" w:eastAsia="Times New Roman" w:hAnsi="Calibri" w:cs="Calibri"/>
           <w:b/>
           <w:bCs/>
           <w:kern w:val="0"/>
@@ -362,162 +600,16 @@
           <w:szCs w:val="27"/>
           <w14:ligatures w14:val="none"/>
         </w:rPr>
-        <w:t xml:space="preserve"> (TBD)</w:t>
-      </w:r>
-    </w:p>
-    <w:p>
-      <w:pPr>
-        <w:pStyle w:val="ListParagraph"/>
-        <w:numPr>
-          <w:ilvl w:val="0"/>
-          <w:numId w:val="3"/>
-        </w:numPr>
+      </w:pPr>
+    </w:p>
+    <w:p>
+      <w:pPr>
         <w:spacing w:before="100" w:beforeAutospacing="1" w:after="100" w:afterAutospacing="1" w:line="240" w:lineRule="auto"/>
         <w:outlineLvl w:val="2"/>
         <w:rPr>
-          <w:rFonts w:ascii="Arial" w:hAnsi="Arial" w:cs="Arial"/>
-        </w:rPr>
-      </w:pPr>
-      <w:r>
-        <w:rPr>
-          <w:rFonts w:ascii="Arial" w:hAnsi="Arial" w:cs="Arial"/>
+          <w:rFonts w:ascii="Calibri" w:eastAsia="Times New Roman" w:hAnsi="Calibri" w:cs="Calibri"/>
           <w:b/>
           <w:bCs/>
-        </w:rPr>
-        <w:t>Project Manager:</w:t>
-      </w:r>
-      <w:r>
-        <w:rPr>
-          <w:rFonts w:ascii="Arial" w:hAnsi="Arial" w:cs="Arial"/>
-        </w:rPr>
-        <w:t xml:space="preserve"> Coordinates meetings, task allocation, and sprint tracking</w:t>
-      </w:r>
-    </w:p>
-    <w:p>
-      <w:pPr>
-        <w:pStyle w:val="ListParagraph"/>
-        <w:numPr>
-          <w:ilvl w:val="0"/>
-          <w:numId w:val="3"/>
-        </w:numPr>
-        <w:spacing w:before="100" w:beforeAutospacing="1" w:after="100" w:afterAutospacing="1" w:line="240" w:lineRule="auto"/>
-        <w:outlineLvl w:val="2"/>
-        <w:rPr>
-          <w:rFonts w:ascii="Arial" w:hAnsi="Arial" w:cs="Arial"/>
-        </w:rPr>
-      </w:pPr>
-      <w:r>
-        <w:rPr>
-          <w:rFonts w:ascii="Arial" w:hAnsi="Arial" w:cs="Arial"/>
-          <w:b/>
-          <w:bCs/>
-        </w:rPr>
-        <w:t>Frontend Developer(s):</w:t>
-      </w:r>
-      <w:r>
-        <w:rPr>
-          <w:rFonts w:ascii="Arial" w:hAnsi="Arial" w:cs="Arial"/>
-        </w:rPr>
-        <w:t xml:space="preserve"> Implements dashboard UI and visualizations (React, Plotly.js, Leaflet)</w:t>
-      </w:r>
-    </w:p>
-    <w:p>
-      <w:pPr>
-        <w:pStyle w:val="ListParagraph"/>
-        <w:numPr>
-          <w:ilvl w:val="0"/>
-          <w:numId w:val="3"/>
-        </w:numPr>
-        <w:spacing w:before="100" w:beforeAutospacing="1" w:after="100" w:afterAutospacing="1" w:line="240" w:lineRule="auto"/>
-        <w:outlineLvl w:val="2"/>
-        <w:rPr>
-          <w:rFonts w:ascii="Arial" w:hAnsi="Arial" w:cs="Arial"/>
-        </w:rPr>
-      </w:pPr>
-      <w:r>
-        <w:rPr>
-          <w:rFonts w:ascii="Arial" w:hAnsi="Arial" w:cs="Arial"/>
-          <w:b/>
-          <w:bCs/>
-        </w:rPr>
-        <w:t>Backend Developer(s):</w:t>
-      </w:r>
-      <w:r>
-        <w:rPr>
-          <w:rFonts w:ascii="Arial" w:hAnsi="Arial" w:cs="Arial"/>
-        </w:rPr>
-        <w:t xml:space="preserve"> Develops API routes and LLM interface (Flask/Express)</w:t>
-      </w:r>
-    </w:p>
-    <w:p>
-      <w:pPr>
-        <w:pStyle w:val="ListParagraph"/>
-        <w:numPr>
-          <w:ilvl w:val="0"/>
-          <w:numId w:val="3"/>
-        </w:numPr>
-        <w:spacing w:before="100" w:beforeAutospacing="1" w:after="100" w:afterAutospacing="1" w:line="240" w:lineRule="auto"/>
-        <w:outlineLvl w:val="2"/>
-        <w:rPr>
-          <w:rFonts w:ascii="Arial" w:hAnsi="Arial" w:cs="Arial"/>
-        </w:rPr>
-      </w:pPr>
-      <w:r>
-        <w:rPr>
-          <w:rFonts w:ascii="Arial" w:hAnsi="Arial" w:cs="Arial"/>
-          <w:b/>
-          <w:bCs/>
-        </w:rPr>
-        <w:t>LLM Integration Lead:</w:t>
-      </w:r>
-      <w:r>
-        <w:rPr>
-          <w:rFonts w:ascii="Arial" w:hAnsi="Arial" w:cs="Arial"/>
-        </w:rPr>
-        <w:t xml:space="preserve"> Designs prompt templates, handles API calls, manages explanation quality</w:t>
-      </w:r>
-    </w:p>
-    <w:p>
-      <w:pPr>
-        <w:pStyle w:val="ListParagraph"/>
-        <w:numPr>
-          <w:ilvl w:val="0"/>
-          <w:numId w:val="3"/>
-        </w:numPr>
-        <w:spacing w:before="100" w:beforeAutospacing="1" w:after="100" w:afterAutospacing="1" w:line="240" w:lineRule="auto"/>
-        <w:outlineLvl w:val="2"/>
-        <w:rPr>
-          <w:rFonts w:ascii="Arial" w:hAnsi="Arial" w:cs="Arial"/>
-        </w:rPr>
-      </w:pPr>
-      <w:r>
-        <w:rPr>
-          <w:rFonts w:ascii="Arial" w:hAnsi="Arial" w:cs="Arial"/>
-          <w:b/>
-          <w:bCs/>
-        </w:rPr>
-        <w:t>Data Engineer:</w:t>
-      </w:r>
-      <w:r>
-        <w:rPr>
-          <w:rFonts w:ascii="Arial" w:hAnsi="Arial" w:cs="Arial"/>
-        </w:rPr>
-        <w:t xml:space="preserve"> Handles data sourcing, preprocessing, and structuring for dashboard use</w:t>
-      </w:r>
-    </w:p>
-    <w:p>
-      <w:pPr>
-        <w:pStyle w:val="ListParagraph"/>
-        <w:numPr>
-          <w:ilvl w:val="0"/>
-          <w:numId w:val="3"/>
-        </w:numPr>
-        <w:spacing w:before="100" w:beforeAutospacing="1" w:after="100" w:afterAutospacing="1" w:line="240" w:lineRule="auto"/>
-        <w:outlineLvl w:val="2"/>
-        <w:rPr>
-          <w:rFonts w:ascii="Arial" w:eastAsia="Times New Roman" w:hAnsi="Arial" w:cs="Arial"/>
-          <w:b/>
-          <w:bCs/>
           <w:kern w:val="0"/>
           <w:sz w:val="27"/>
           <w:szCs w:val="27"/>
@@ -526,51 +618,7 @@
       </w:pPr>
       <w:r>
         <w:rPr>
-          <w:rFonts w:ascii="Arial" w:hAnsi="Arial" w:cs="Arial"/>
-          <w:b/>
-          <w:bCs/>
-        </w:rPr>
-        <w:t>DevOps/Deployment:</w:t>
-      </w:r>
-      <w:r>
-        <w:rPr>
-          <w:rFonts w:ascii="Arial" w:hAnsi="Arial" w:cs="Arial"/>
-        </w:rPr>
-        <w:t xml:space="preserve"> Manages Docker setup, CI/CD via GitHub Actions, and cloud hosting </w:t>
-      </w:r>
-    </w:p>
-    <w:p>
-      <w:pPr>
-        <w:spacing w:before="100" w:beforeAutospacing="1" w:after="100" w:afterAutospacing="1" w:line="240" w:lineRule="auto"/>
-        <w:outlineLvl w:val="2"/>
-        <w:rPr>
-          <w:rFonts w:ascii="Arial" w:eastAsia="Times New Roman" w:hAnsi="Arial" w:cs="Arial"/>
-          <w:b/>
-          <w:bCs/>
-          <w:kern w:val="0"/>
-          <w:sz w:val="27"/>
-          <w:szCs w:val="27"/>
-          <w14:ligatures w14:val="none"/>
-        </w:rPr>
-      </w:pPr>
-    </w:p>
-    <w:p>
-      <w:pPr>
-        <w:spacing w:before="100" w:beforeAutospacing="1" w:after="100" w:afterAutospacing="1" w:line="240" w:lineRule="auto"/>
-        <w:outlineLvl w:val="2"/>
-        <w:rPr>
-          <w:rFonts w:ascii="Arial" w:eastAsia="Times New Roman" w:hAnsi="Arial" w:cs="Arial"/>
-          <w:b/>
-          <w:bCs/>
-          <w:kern w:val="0"/>
-          <w:sz w:val="27"/>
-          <w:szCs w:val="27"/>
-          <w14:ligatures w14:val="none"/>
-        </w:rPr>
-      </w:pPr>
-      <w:r>
-        <w:rPr>
-          <w:rFonts w:ascii="Arial" w:eastAsia="Times New Roman" w:hAnsi="Arial" w:cs="Arial"/>
+          <w:rFonts w:ascii="Calibri" w:eastAsia="Times New Roman" w:hAnsi="Calibri" w:cs="Calibri"/>
           <w:b/>
           <w:bCs/>
           <w:kern w:val="0"/>
@@ -589,19 +637,19 @@
           <w:numId w:val="3"/>
         </w:numPr>
         <w:rPr>
-          <w:rFonts w:ascii="Arial" w:hAnsi="Arial" w:cs="Arial"/>
+          <w:rFonts w:ascii="Calibri" w:hAnsi="Calibri" w:cs="Calibri"/>
         </w:rPr>
       </w:pPr>
       <w:r>
         <w:rPr>
           <w:rStyle w:val="Strong"/>
-          <w:rFonts w:ascii="Arial" w:eastAsiaTheme="majorEastAsia" w:hAnsi="Arial" w:cs="Arial"/>
+          <w:rFonts w:ascii="Calibri" w:eastAsiaTheme="majorEastAsia" w:hAnsi="Calibri" w:cs="Calibri"/>
         </w:rPr>
         <w:t>Frontend</w:t>
       </w:r>
       <w:r>
         <w:rPr>
-          <w:rFonts w:ascii="Arial" w:hAnsi="Arial" w:cs="Arial"/>
+          <w:rFonts w:ascii="Calibri" w:hAnsi="Calibri" w:cs="Calibri"/>
         </w:rPr>
         <w:t>: React app hosted on Vercel</w:t>
       </w:r>
@@ -614,19 +662,19 @@
           <w:numId w:val="3"/>
         </w:numPr>
         <w:rPr>
-          <w:rFonts w:ascii="Arial" w:hAnsi="Arial" w:cs="Arial"/>
+          <w:rFonts w:ascii="Calibri" w:hAnsi="Calibri" w:cs="Calibri"/>
         </w:rPr>
       </w:pPr>
       <w:r>
         <w:rPr>
           <w:rStyle w:val="Strong"/>
-          <w:rFonts w:ascii="Arial" w:eastAsiaTheme="majorEastAsia" w:hAnsi="Arial" w:cs="Arial"/>
+          <w:rFonts w:ascii="Calibri" w:eastAsiaTheme="majorEastAsia" w:hAnsi="Calibri" w:cs="Calibri"/>
         </w:rPr>
         <w:t>Backend</w:t>
       </w:r>
       <w:r>
         <w:rPr>
-          <w:rFonts w:ascii="Arial" w:hAnsi="Arial" w:cs="Arial"/>
+          <w:rFonts w:ascii="Calibri" w:hAnsi="Calibri" w:cs="Calibri"/>
         </w:rPr>
         <w:t>: Flask API deployed on Render (handles LLM queries, data endpoints)</w:t>
       </w:r>
@@ -639,19 +687,19 @@
           <w:numId w:val="3"/>
         </w:numPr>
         <w:rPr>
-          <w:rFonts w:ascii="Arial" w:hAnsi="Arial" w:cs="Arial"/>
+          <w:rFonts w:ascii="Calibri" w:hAnsi="Calibri" w:cs="Calibri"/>
         </w:rPr>
       </w:pPr>
       <w:r>
         <w:rPr>
           <w:rStyle w:val="Strong"/>
-          <w:rFonts w:ascii="Arial" w:eastAsiaTheme="majorEastAsia" w:hAnsi="Arial" w:cs="Arial"/>
+          <w:rFonts w:ascii="Calibri" w:eastAsiaTheme="majorEastAsia" w:hAnsi="Calibri" w:cs="Calibri"/>
         </w:rPr>
         <w:t>LLM</w:t>
       </w:r>
       <w:r>
         <w:rPr>
-          <w:rFonts w:ascii="Arial" w:hAnsi="Arial" w:cs="Arial"/>
+          <w:rFonts w:ascii="Calibri" w:hAnsi="Calibri" w:cs="Calibri"/>
         </w:rPr>
         <w:t>: OpenAI GPT-4 API with limited free credits and cost controls; fallback to Hugging Face-hosted LLMs</w:t>
       </w:r>
@@ -664,19 +712,19 @@
           <w:numId w:val="3"/>
         </w:numPr>
         <w:rPr>
-          <w:rFonts w:ascii="Arial" w:hAnsi="Arial" w:cs="Arial"/>
+          <w:rFonts w:ascii="Calibri" w:hAnsi="Calibri" w:cs="Calibri"/>
         </w:rPr>
       </w:pPr>
       <w:r>
         <w:rPr>
           <w:rStyle w:val="Strong"/>
-          <w:rFonts w:ascii="Arial" w:eastAsiaTheme="majorEastAsia" w:hAnsi="Arial" w:cs="Arial"/>
+          <w:rFonts w:ascii="Calibri" w:eastAsiaTheme="majorEastAsia" w:hAnsi="Calibri" w:cs="Calibri"/>
         </w:rPr>
         <w:t>Data Storage</w:t>
       </w:r>
       <w:r>
         <w:rPr>
-          <w:rFonts w:ascii="Arial" w:hAnsi="Arial" w:cs="Arial"/>
+          <w:rFonts w:ascii="Calibri" w:hAnsi="Calibri" w:cs="Calibri"/>
         </w:rPr>
         <w:t>: Static CSVs for sensor data; MongoDB Atlas (free tier) for query logging</w:t>
       </w:r>
@@ -689,19 +737,19 @@
           <w:numId w:val="3"/>
         </w:numPr>
         <w:rPr>
-          <w:rFonts w:ascii="Arial" w:hAnsi="Arial" w:cs="Arial"/>
+          <w:rFonts w:ascii="Calibri" w:hAnsi="Calibri" w:cs="Calibri"/>
         </w:rPr>
       </w:pPr>
       <w:r>
         <w:rPr>
           <w:rStyle w:val="Strong"/>
-          <w:rFonts w:ascii="Arial" w:eastAsiaTheme="majorEastAsia" w:hAnsi="Arial" w:cs="Arial"/>
+          <w:rFonts w:ascii="Calibri" w:eastAsiaTheme="majorEastAsia" w:hAnsi="Calibri" w:cs="Calibri"/>
         </w:rPr>
         <w:t>Visualization</w:t>
       </w:r>
       <w:r>
         <w:rPr>
-          <w:rFonts w:ascii="Arial" w:hAnsi="Arial" w:cs="Arial"/>
+          <w:rFonts w:ascii="Calibri" w:hAnsi="Calibri" w:cs="Calibri"/>
         </w:rPr>
         <w:t>: Plotly.js for time-series, Leaflet.js for spatial alerts</w:t>
       </w:r>
@@ -714,19 +762,19 @@
           <w:numId w:val="3"/>
         </w:numPr>
         <w:rPr>
-          <w:rFonts w:ascii="Arial" w:hAnsi="Arial" w:cs="Arial"/>
+          <w:rFonts w:ascii="Calibri" w:hAnsi="Calibri" w:cs="Calibri"/>
         </w:rPr>
       </w:pPr>
       <w:r>
         <w:rPr>
           <w:rStyle w:val="Strong"/>
-          <w:rFonts w:ascii="Arial" w:eastAsiaTheme="majorEastAsia" w:hAnsi="Arial" w:cs="Arial"/>
+          <w:rFonts w:ascii="Calibri" w:eastAsiaTheme="majorEastAsia" w:hAnsi="Calibri" w:cs="Calibri"/>
         </w:rPr>
         <w:t>Containerization</w:t>
       </w:r>
       <w:r>
         <w:rPr>
-          <w:rFonts w:ascii="Arial" w:hAnsi="Arial" w:cs="Arial"/>
+          <w:rFonts w:ascii="Calibri" w:hAnsi="Calibri" w:cs="Calibri"/>
         </w:rPr>
         <w:t>: Docker for both frontend and backend</w:t>
       </w:r>
@@ -739,19 +787,19 @@
           <w:numId w:val="3"/>
         </w:numPr>
         <w:rPr>
-          <w:rFonts w:ascii="Arial" w:hAnsi="Arial" w:cs="Arial"/>
+          <w:rFonts w:ascii="Calibri" w:hAnsi="Calibri" w:cs="Calibri"/>
         </w:rPr>
       </w:pPr>
       <w:r>
         <w:rPr>
           <w:rStyle w:val="Strong"/>
-          <w:rFonts w:ascii="Arial" w:eastAsiaTheme="majorEastAsia" w:hAnsi="Arial" w:cs="Arial"/>
+          <w:rFonts w:ascii="Calibri" w:eastAsiaTheme="majorEastAsia" w:hAnsi="Calibri" w:cs="Calibri"/>
         </w:rPr>
         <w:t>CI/CD</w:t>
       </w:r>
       <w:r>
         <w:rPr>
-          <w:rFonts w:ascii="Arial" w:hAnsi="Arial" w:cs="Arial"/>
+          <w:rFonts w:ascii="Calibri" w:hAnsi="Calibri" w:cs="Calibri"/>
         </w:rPr>
         <w:t>: GitHub + GitHub Actions for auto-deployment on push to main</w:t>
       </w:r>
@@ -760,7 +808,47 @@
       <w:pPr>
         <w:pStyle w:val="NormalWeb"/>
         <w:rPr>
-          <w:rFonts w:ascii="Arial" w:hAnsi="Arial" w:cs="Arial"/>
+          <w:rFonts w:ascii="Calibri" w:hAnsi="Calibri" w:cs="Calibri"/>
+        </w:rPr>
+      </w:pPr>
+    </w:p>
+    <w:p>
+      <w:pPr>
+        <w:pStyle w:val="NormalWeb"/>
+        <w:rPr>
+          <w:rFonts w:ascii="Calibri" w:hAnsi="Calibri" w:cs="Calibri"/>
+        </w:rPr>
+      </w:pPr>
+    </w:p>
+    <w:p>
+      <w:pPr>
+        <w:pStyle w:val="NormalWeb"/>
+        <w:rPr>
+          <w:rFonts w:ascii="Calibri" w:hAnsi="Calibri" w:cs="Calibri"/>
+        </w:rPr>
+      </w:pPr>
+    </w:p>
+    <w:p>
+      <w:pPr>
+        <w:pStyle w:val="NormalWeb"/>
+        <w:rPr>
+          <w:rFonts w:ascii="Calibri" w:hAnsi="Calibri" w:cs="Calibri"/>
+        </w:rPr>
+      </w:pPr>
+    </w:p>
+    <w:p>
+      <w:pPr>
+        <w:pStyle w:val="NormalWeb"/>
+        <w:rPr>
+          <w:rFonts w:ascii="Calibri" w:hAnsi="Calibri" w:cs="Calibri"/>
+        </w:rPr>
+      </w:pPr>
+    </w:p>
+    <w:p>
+      <w:pPr>
+        <w:pStyle w:val="NormalWeb"/>
+        <w:rPr>
+          <w:rFonts w:ascii="Calibri" w:hAnsi="Calibri" w:cs="Calibri"/>
         </w:rPr>
       </w:pPr>
     </w:p>
@@ -770,7 +858,7 @@
         <w:ind w:firstLine="360"/>
         <w:outlineLvl w:val="2"/>
         <w:rPr>
-          <w:rFonts w:ascii="Arial" w:eastAsia="Times New Roman" w:hAnsi="Arial" w:cs="Arial"/>
+          <w:rFonts w:ascii="Calibri" w:eastAsia="Times New Roman" w:hAnsi="Calibri" w:cs="Calibri"/>
           <w:b/>
           <w:bCs/>
           <w:kern w:val="0"/>
@@ -781,7 +869,7 @@
       </w:pPr>
       <w:r>
         <w:rPr>
-          <w:rFonts w:ascii="Arial" w:eastAsia="Times New Roman" w:hAnsi="Arial" w:cs="Arial"/>
+          <w:rFonts w:ascii="Calibri" w:eastAsia="Times New Roman" w:hAnsi="Calibri" w:cs="Calibri"/>
           <w:b/>
           <w:bCs/>
           <w:kern w:val="0"/>
@@ -789,7 +877,1095 @@
           <w:szCs w:val="27"/>
           <w14:ligatures w14:val="none"/>
         </w:rPr>
+        <w:lastRenderedPageBreak/>
         <w:t>5. Data Plan</w:t>
+      </w:r>
+    </w:p>
+    <w:p>
+      <w:pPr>
+        <w:spacing w:before="100" w:beforeAutospacing="1" w:after="100" w:afterAutospacing="1" w:line="240" w:lineRule="auto"/>
+        <w:rPr>
+          <w:rFonts w:ascii="Calibri" w:eastAsia="Times New Roman" w:hAnsi="Calibri" w:cs="Calibri"/>
+          <w:kern w:val="0"/>
+          <w:sz w:val="24"/>
+          <w14:ligatures w14:val="none"/>
+        </w:rPr>
+      </w:pPr>
+      <w:r>
+        <w:rPr>
+          <w:rFonts w:ascii="Calibri" w:eastAsia="Times New Roman" w:hAnsi="Calibri" w:cs="Calibri"/>
+          <w:kern w:val="0"/>
+          <w:sz w:val="24"/>
+          <w14:ligatures w14:val="none"/>
+        </w:rPr>
+        <w:t>This project will use publicly available environmental datasets that contain parameters linked to Harmful Algal Bloom (HAB) events. These datasets are sufficient for both building feature-based explanations via LLMs and powering visual insights on the dashboard. No private or sensitive data will be used.</w:t>
+      </w:r>
+    </w:p>
+    <w:p>
+      <w:pPr>
+        <w:spacing w:before="100" w:beforeAutospacing="1" w:after="100" w:afterAutospacing="1" w:line="240" w:lineRule="auto"/>
+        <w:outlineLvl w:val="3"/>
+        <w:rPr>
+          <w:rFonts w:ascii="Calibri" w:eastAsia="Times New Roman" w:hAnsi="Calibri" w:cs="Calibri"/>
+          <w:b/>
+          <w:bCs/>
+          <w:kern w:val="0"/>
+          <w:sz w:val="24"/>
+          <w14:ligatures w14:val="none"/>
+        </w:rPr>
+      </w:pPr>
+      <w:r>
+        <w:rPr>
+          <w:rFonts w:ascii="Calibri" w:eastAsia="Times New Roman" w:hAnsi="Calibri" w:cs="Calibri"/>
+          <w:b/>
+          <w:bCs/>
+          <w:kern w:val="0"/>
+          <w:sz w:val="24"/>
+          <w14:ligatures w14:val="none"/>
+        </w:rPr>
+        <w:t>Data Sources</w:t>
+      </w:r>
+    </w:p>
+    <w:p>
+      <w:pPr>
+        <w:numPr>
+          <w:ilvl w:val="0"/>
+          <w:numId w:val="11"/>
+        </w:numPr>
+        <w:spacing w:before="100" w:beforeAutospacing="1" w:after="100" w:afterAutospacing="1" w:line="240" w:lineRule="auto"/>
+        <w:rPr>
+          <w:rFonts w:ascii="Calibri" w:eastAsia="Times New Roman" w:hAnsi="Calibri" w:cs="Calibri"/>
+          <w:kern w:val="0"/>
+          <w:sz w:val="24"/>
+          <w14:ligatures w14:val="none"/>
+        </w:rPr>
+      </w:pPr>
+      <w:r>
+        <w:rPr>
+          <w:rFonts w:ascii="Calibri" w:eastAsia="Times New Roman" w:hAnsi="Calibri" w:cs="Calibri"/>
+          <w:b/>
+          <w:bCs/>
+          <w:kern w:val="0"/>
+          <w:sz w:val="24"/>
+          <w14:ligatures w14:val="none"/>
+        </w:rPr>
+        <w:t>HAEDAT</w:t>
+      </w:r>
+      <w:r>
+        <w:rPr>
+          <w:rFonts w:ascii="Calibri" w:eastAsia="Times New Roman" w:hAnsi="Calibri" w:cs="Calibri"/>
+          <w:kern w:val="0"/>
+          <w:sz w:val="24"/>
+          <w14:ligatures w14:val="none"/>
+        </w:rPr>
+        <w:t xml:space="preserve"> (Harmful Algal Event Database):</w:t>
+      </w:r>
+      <w:r>
+        <w:rPr>
+          <w:rFonts w:ascii="Calibri" w:eastAsia="Times New Roman" w:hAnsi="Calibri" w:cs="Calibri"/>
+          <w:kern w:val="0"/>
+          <w:sz w:val="24"/>
+          <w14:ligatures w14:val="none"/>
+        </w:rPr>
+        <w:br/>
+        <w:t>Provides records of bloom occurrences with location, date, and description.</w:t>
+      </w:r>
+      <w:r>
+        <w:rPr>
+          <w:rFonts w:ascii="Calibri" w:eastAsia="Times New Roman" w:hAnsi="Calibri" w:cs="Calibri"/>
+          <w:kern w:val="0"/>
+          <w:sz w:val="24"/>
+          <w14:ligatures w14:val="none"/>
+        </w:rPr>
+        <w:br/>
+      </w:r>
+      <w:r>
+        <w:rPr>
+          <w:rFonts w:ascii="Apple Color Emoji" w:eastAsia="Times New Roman" w:hAnsi="Apple Color Emoji" w:cs="Apple Color Emoji"/>
+          <w:kern w:val="0"/>
+          <w:sz w:val="24"/>
+          <w14:ligatures w14:val="none"/>
+        </w:rPr>
+        <w:t>🔗</w:t>
+      </w:r>
+      <w:r>
+        <w:rPr>
+          <w:rFonts w:ascii="Calibri" w:eastAsia="Times New Roman" w:hAnsi="Calibri" w:cs="Calibri"/>
+          <w:kern w:val="0"/>
+          <w:sz w:val="24"/>
+          <w14:ligatures w14:val="none"/>
+        </w:rPr>
+        <w:t xml:space="preserve"> </w:t>
+      </w:r>
+      <w:hyperlink r:id="rId5" w:tgtFrame="_new" w:history="1">
+        <w:r>
+          <w:rPr>
+            <w:rFonts w:ascii="Calibri" w:eastAsia="Times New Roman" w:hAnsi="Calibri" w:cs="Calibri"/>
+            <w:color w:val="0000FF"/>
+            <w:kern w:val="0"/>
+            <w:sz w:val="24"/>
+            <w:u w:val="single"/>
+            <w14:ligatures w14:val="none"/>
+          </w:rPr>
+          <w:t>https://haedat.iode.org</w:t>
+        </w:r>
+      </w:hyperlink>
+    </w:p>
+    <w:p>
+      <w:pPr>
+        <w:numPr>
+          <w:ilvl w:val="0"/>
+          <w:numId w:val="11"/>
+        </w:numPr>
+        <w:spacing w:before="100" w:beforeAutospacing="1" w:after="100" w:afterAutospacing="1" w:line="240" w:lineRule="auto"/>
+        <w:rPr>
+          <w:rFonts w:ascii="Calibri" w:eastAsia="Times New Roman" w:hAnsi="Calibri" w:cs="Calibri"/>
+          <w:kern w:val="0"/>
+          <w:sz w:val="24"/>
+          <w14:ligatures w14:val="none"/>
+        </w:rPr>
+      </w:pPr>
+      <w:r>
+        <w:rPr>
+          <w:rFonts w:ascii="Calibri" w:eastAsia="Times New Roman" w:hAnsi="Calibri" w:cs="Calibri"/>
+          <w:b/>
+          <w:bCs/>
+          <w:kern w:val="0"/>
+          <w:sz w:val="24"/>
+          <w14:ligatures w14:val="none"/>
+        </w:rPr>
+        <w:t>HAIS</w:t>
+      </w:r>
+      <w:r>
+        <w:rPr>
+          <w:rFonts w:ascii="Calibri" w:eastAsia="Times New Roman" w:hAnsi="Calibri" w:cs="Calibri"/>
+          <w:kern w:val="0"/>
+          <w:sz w:val="24"/>
+          <w14:ligatures w14:val="none"/>
+        </w:rPr>
+        <w:t xml:space="preserve"> (Harmful Algal Information System):</w:t>
+      </w:r>
+      <w:r>
+        <w:rPr>
+          <w:rFonts w:ascii="Calibri" w:eastAsia="Times New Roman" w:hAnsi="Calibri" w:cs="Calibri"/>
+          <w:kern w:val="0"/>
+          <w:sz w:val="24"/>
+          <w14:ligatures w14:val="none"/>
+        </w:rPr>
+        <w:br/>
+        <w:t>Offers time-series data on environmental variables such as Sea Surface Temperature (SST), Chlorophyll-a (Chl-a), salinity, and turbidity.</w:t>
+      </w:r>
+      <w:r>
+        <w:rPr>
+          <w:rFonts w:ascii="Calibri" w:eastAsia="Times New Roman" w:hAnsi="Calibri" w:cs="Calibri"/>
+          <w:kern w:val="0"/>
+          <w:sz w:val="24"/>
+          <w14:ligatures w14:val="none"/>
+        </w:rPr>
+        <w:br/>
+      </w:r>
+      <w:r>
+        <w:rPr>
+          <w:rFonts w:ascii="Apple Color Emoji" w:eastAsia="Times New Roman" w:hAnsi="Apple Color Emoji" w:cs="Apple Color Emoji"/>
+          <w:kern w:val="0"/>
+          <w:sz w:val="24"/>
+          <w14:ligatures w14:val="none"/>
+        </w:rPr>
+        <w:t>🔗</w:t>
+      </w:r>
+      <w:r>
+        <w:rPr>
+          <w:rFonts w:ascii="Calibri" w:eastAsia="Times New Roman" w:hAnsi="Calibri" w:cs="Calibri"/>
+          <w:kern w:val="0"/>
+          <w:sz w:val="24"/>
+          <w14:ligatures w14:val="none"/>
+        </w:rPr>
+        <w:t xml:space="preserve"> </w:t>
+      </w:r>
+      <w:hyperlink r:id="rId6" w:tgtFrame="_new" w:history="1">
+        <w:r>
+          <w:rPr>
+            <w:rFonts w:ascii="Calibri" w:eastAsia="Times New Roman" w:hAnsi="Calibri" w:cs="Calibri"/>
+            <w:color w:val="0000FF"/>
+            <w:kern w:val="0"/>
+            <w:sz w:val="24"/>
+            <w:u w:val="single"/>
+            <w14:ligatures w14:val="none"/>
+          </w:rPr>
+          <w:t>https://data.hais.ioc-unesco.org</w:t>
+        </w:r>
+      </w:hyperlink>
+    </w:p>
+    <w:p>
+      <w:pPr>
+        <w:numPr>
+          <w:ilvl w:val="0"/>
+          <w:numId w:val="11"/>
+        </w:numPr>
+        <w:spacing w:before="100" w:beforeAutospacing="1" w:after="100" w:afterAutospacing="1" w:line="240" w:lineRule="auto"/>
+        <w:rPr>
+          <w:rFonts w:ascii="Calibri" w:eastAsia="Times New Roman" w:hAnsi="Calibri" w:cs="Calibri"/>
+          <w:kern w:val="0"/>
+          <w:sz w:val="24"/>
+          <w14:ligatures w14:val="none"/>
+        </w:rPr>
+      </w:pPr>
+      <w:r>
+        <w:rPr>
+          <w:rFonts w:ascii="Calibri" w:eastAsia="Times New Roman" w:hAnsi="Calibri" w:cs="Calibri"/>
+          <w:b/>
+          <w:bCs/>
+          <w:kern w:val="0"/>
+          <w:sz w:val="24"/>
+          <w14:ligatures w14:val="none"/>
+        </w:rPr>
+        <w:t>Bloomin’ Algae</w:t>
+      </w:r>
+      <w:r>
+        <w:rPr>
+          <w:rFonts w:ascii="Calibri" w:eastAsia="Times New Roman" w:hAnsi="Calibri" w:cs="Calibri"/>
+          <w:kern w:val="0"/>
+          <w:sz w:val="24"/>
+          <w14:ligatures w14:val="none"/>
+        </w:rPr>
+        <w:t>:</w:t>
+      </w:r>
+      <w:r>
+        <w:rPr>
+          <w:rFonts w:ascii="Calibri" w:eastAsia="Times New Roman" w:hAnsi="Calibri" w:cs="Calibri"/>
+          <w:kern w:val="0"/>
+          <w:sz w:val="24"/>
+          <w14:ligatures w14:val="none"/>
+        </w:rPr>
+        <w:br/>
+        <w:t>Community-reported observations of bloom events, including photos, GPS location, and severity indicators.</w:t>
+      </w:r>
+      <w:r>
+        <w:rPr>
+          <w:rFonts w:ascii="Calibri" w:eastAsia="Times New Roman" w:hAnsi="Calibri" w:cs="Calibri"/>
+          <w:kern w:val="0"/>
+          <w:sz w:val="24"/>
+          <w14:ligatures w14:val="none"/>
+        </w:rPr>
+        <w:br/>
+      </w:r>
+      <w:r>
+        <w:rPr>
+          <w:rFonts w:ascii="Apple Color Emoji" w:eastAsia="Times New Roman" w:hAnsi="Apple Color Emoji" w:cs="Apple Color Emoji"/>
+          <w:kern w:val="0"/>
+          <w:sz w:val="24"/>
+          <w14:ligatures w14:val="none"/>
+        </w:rPr>
+        <w:t>🔗</w:t>
+      </w:r>
+      <w:r>
+        <w:rPr>
+          <w:rFonts w:ascii="Calibri" w:eastAsia="Times New Roman" w:hAnsi="Calibri" w:cs="Calibri"/>
+          <w:kern w:val="0"/>
+          <w:sz w:val="24"/>
+          <w14:ligatures w14:val="none"/>
+        </w:rPr>
+        <w:t xml:space="preserve"> </w:t>
+      </w:r>
+      <w:hyperlink r:id="rId7" w:tgtFrame="_new" w:history="1">
+        <w:r>
+          <w:rPr>
+            <w:rFonts w:ascii="Calibri" w:eastAsia="Times New Roman" w:hAnsi="Calibri" w:cs="Calibri"/>
+            <w:color w:val="0000FF"/>
+            <w:kern w:val="0"/>
+            <w:sz w:val="24"/>
+            <w:u w:val="single"/>
+            <w14:ligatures w14:val="none"/>
+          </w:rPr>
+          <w:t>https://www.ceh.ac.uk/our-science/projects/bloomin-algae</w:t>
+        </w:r>
+      </w:hyperlink>
+    </w:p>
+    <w:p>
+      <w:pPr>
+        <w:spacing w:before="100" w:beforeAutospacing="1" w:after="100" w:afterAutospacing="1" w:line="240" w:lineRule="auto"/>
+        <w:outlineLvl w:val="3"/>
+        <w:rPr>
+          <w:rFonts w:ascii="Calibri" w:eastAsia="Times New Roman" w:hAnsi="Calibri" w:cs="Calibri"/>
+          <w:b/>
+          <w:bCs/>
+          <w:kern w:val="0"/>
+          <w:sz w:val="24"/>
+          <w14:ligatures w14:val="none"/>
+        </w:rPr>
+      </w:pPr>
+      <w:r>
+        <w:rPr>
+          <w:rFonts w:ascii="Calibri" w:eastAsia="Times New Roman" w:hAnsi="Calibri" w:cs="Calibri"/>
+          <w:b/>
+          <w:bCs/>
+          <w:kern w:val="0"/>
+          <w:sz w:val="24"/>
+          <w14:ligatures w14:val="none"/>
+        </w:rPr>
+        <w:t>Data Format and Structure</w:t>
+      </w:r>
+    </w:p>
+    <w:p>
+      <w:pPr>
+        <w:spacing w:before="100" w:beforeAutospacing="1" w:after="100" w:afterAutospacing="1" w:line="240" w:lineRule="auto"/>
+        <w:rPr>
+          <w:rFonts w:ascii="Calibri" w:eastAsia="Times New Roman" w:hAnsi="Calibri" w:cs="Calibri"/>
+          <w:kern w:val="0"/>
+          <w:sz w:val="24"/>
+          <w14:ligatures w14:val="none"/>
+        </w:rPr>
+      </w:pPr>
+      <w:r>
+        <w:rPr>
+          <w:rFonts w:ascii="Calibri" w:eastAsia="Times New Roman" w:hAnsi="Calibri" w:cs="Calibri"/>
+          <w:kern w:val="0"/>
+          <w:sz w:val="24"/>
+          <w14:ligatures w14:val="none"/>
+        </w:rPr>
+        <w:t xml:space="preserve">The data will be compiled in </w:t>
+      </w:r>
+      <w:r>
+        <w:rPr>
+          <w:rFonts w:ascii="Calibri" w:eastAsia="Times New Roman" w:hAnsi="Calibri" w:cs="Calibri"/>
+          <w:b/>
+          <w:bCs/>
+          <w:kern w:val="0"/>
+          <w:sz w:val="24"/>
+          <w14:ligatures w14:val="none"/>
+        </w:rPr>
+        <w:t>CSV/JSON format</w:t>
+      </w:r>
+      <w:r>
+        <w:rPr>
+          <w:rFonts w:ascii="Calibri" w:eastAsia="Times New Roman" w:hAnsi="Calibri" w:cs="Calibri"/>
+          <w:kern w:val="0"/>
+          <w:sz w:val="24"/>
+          <w14:ligatures w14:val="none"/>
+        </w:rPr>
+        <w:t xml:space="preserve"> and structured with the following fields:</w:t>
+      </w:r>
+    </w:p>
+    <w:p>
+      <w:pPr>
+        <w:numPr>
+          <w:ilvl w:val="0"/>
+          <w:numId w:val="12"/>
+        </w:numPr>
+        <w:spacing w:before="100" w:beforeAutospacing="1" w:after="100" w:afterAutospacing="1" w:line="240" w:lineRule="auto"/>
+        <w:rPr>
+          <w:rFonts w:ascii="Calibri" w:eastAsia="Times New Roman" w:hAnsi="Calibri" w:cs="Calibri"/>
+          <w:kern w:val="0"/>
+          <w:sz w:val="24"/>
+          <w14:ligatures w14:val="none"/>
+        </w:rPr>
+      </w:pPr>
+      <w:r>
+        <w:rPr>
+          <w:rFonts w:ascii="Calibri" w:eastAsia="Times New Roman" w:hAnsi="Calibri" w:cs="Calibri"/>
+          <w:kern w:val="0"/>
+          <w:sz w:val="20"/>
+          <w:szCs w:val="20"/>
+          <w14:ligatures w14:val="none"/>
+        </w:rPr>
+        <w:t>timestamp</w:t>
+      </w:r>
+      <w:r>
+        <w:rPr>
+          <w:rFonts w:ascii="Calibri" w:eastAsia="Times New Roman" w:hAnsi="Calibri" w:cs="Calibri"/>
+          <w:kern w:val="0"/>
+          <w:sz w:val="24"/>
+          <w14:ligatures w14:val="none"/>
+        </w:rPr>
+        <w:t xml:space="preserve"> (date)</w:t>
+      </w:r>
+    </w:p>
+    <w:p>
+      <w:pPr>
+        <w:numPr>
+          <w:ilvl w:val="0"/>
+          <w:numId w:val="12"/>
+        </w:numPr>
+        <w:spacing w:before="100" w:beforeAutospacing="1" w:after="100" w:afterAutospacing="1" w:line="240" w:lineRule="auto"/>
+        <w:rPr>
+          <w:rFonts w:ascii="Calibri" w:eastAsia="Times New Roman" w:hAnsi="Calibri" w:cs="Calibri"/>
+          <w:kern w:val="0"/>
+          <w:sz w:val="24"/>
+          <w14:ligatures w14:val="none"/>
+        </w:rPr>
+      </w:pPr>
+      <w:r>
+        <w:rPr>
+          <w:rFonts w:ascii="Calibri" w:eastAsia="Times New Roman" w:hAnsi="Calibri" w:cs="Calibri"/>
+          <w:kern w:val="0"/>
+          <w:sz w:val="20"/>
+          <w:szCs w:val="20"/>
+          <w14:ligatures w14:val="none"/>
+        </w:rPr>
+        <w:t>latitude</w:t>
+      </w:r>
+      <w:r>
+        <w:rPr>
+          <w:rFonts w:ascii="Calibri" w:eastAsia="Times New Roman" w:hAnsi="Calibri" w:cs="Calibri"/>
+          <w:kern w:val="0"/>
+          <w:sz w:val="24"/>
+          <w14:ligatures w14:val="none"/>
+        </w:rPr>
+        <w:t xml:space="preserve">, </w:t>
+      </w:r>
+      <w:r>
+        <w:rPr>
+          <w:rFonts w:ascii="Calibri" w:eastAsia="Times New Roman" w:hAnsi="Calibri" w:cs="Calibri"/>
+          <w:kern w:val="0"/>
+          <w:sz w:val="20"/>
+          <w:szCs w:val="20"/>
+          <w14:ligatures w14:val="none"/>
+        </w:rPr>
+        <w:t>longitude</w:t>
+      </w:r>
+    </w:p>
+    <w:p>
+      <w:pPr>
+        <w:numPr>
+          <w:ilvl w:val="0"/>
+          <w:numId w:val="12"/>
+        </w:numPr>
+        <w:spacing w:before="100" w:beforeAutospacing="1" w:after="100" w:afterAutospacing="1" w:line="240" w:lineRule="auto"/>
+        <w:rPr>
+          <w:rFonts w:ascii="Calibri" w:eastAsia="Times New Roman" w:hAnsi="Calibri" w:cs="Calibri"/>
+          <w:kern w:val="0"/>
+          <w:sz w:val="24"/>
+          <w14:ligatures w14:val="none"/>
+        </w:rPr>
+      </w:pPr>
+      <w:r>
+        <w:rPr>
+          <w:rFonts w:ascii="Calibri" w:eastAsia="Times New Roman" w:hAnsi="Calibri" w:cs="Calibri"/>
+          <w:kern w:val="0"/>
+          <w:sz w:val="20"/>
+          <w:szCs w:val="20"/>
+          <w14:ligatures w14:val="none"/>
+        </w:rPr>
+        <w:t>chlorophyll_a</w:t>
+      </w:r>
+      <w:r>
+        <w:rPr>
+          <w:rFonts w:ascii="Calibri" w:eastAsia="Times New Roman" w:hAnsi="Calibri" w:cs="Calibri"/>
+          <w:kern w:val="0"/>
+          <w:sz w:val="24"/>
+          <w14:ligatures w14:val="none"/>
+        </w:rPr>
+        <w:t xml:space="preserve"> (µg/L)</w:t>
+      </w:r>
+    </w:p>
+    <w:p>
+      <w:pPr>
+        <w:numPr>
+          <w:ilvl w:val="0"/>
+          <w:numId w:val="12"/>
+        </w:numPr>
+        <w:spacing w:before="100" w:beforeAutospacing="1" w:after="100" w:afterAutospacing="1" w:line="240" w:lineRule="auto"/>
+        <w:rPr>
+          <w:rFonts w:ascii="Calibri" w:eastAsia="Times New Roman" w:hAnsi="Calibri" w:cs="Calibri"/>
+          <w:kern w:val="0"/>
+          <w:sz w:val="24"/>
+          <w14:ligatures w14:val="none"/>
+        </w:rPr>
+      </w:pPr>
+      <w:r>
+        <w:rPr>
+          <w:rFonts w:ascii="Calibri" w:eastAsia="Times New Roman" w:hAnsi="Calibri" w:cs="Calibri"/>
+          <w:kern w:val="0"/>
+          <w:sz w:val="20"/>
+          <w:szCs w:val="20"/>
+          <w14:ligatures w14:val="none"/>
+        </w:rPr>
+        <w:t>sea_surface_temperature</w:t>
+      </w:r>
+      <w:r>
+        <w:rPr>
+          <w:rFonts w:ascii="Calibri" w:eastAsia="Times New Roman" w:hAnsi="Calibri" w:cs="Calibri"/>
+          <w:kern w:val="0"/>
+          <w:sz w:val="24"/>
+          <w14:ligatures w14:val="none"/>
+        </w:rPr>
+        <w:t xml:space="preserve"> (°C)</w:t>
+      </w:r>
+    </w:p>
+    <w:p>
+      <w:pPr>
+        <w:numPr>
+          <w:ilvl w:val="0"/>
+          <w:numId w:val="12"/>
+        </w:numPr>
+        <w:spacing w:before="100" w:beforeAutospacing="1" w:after="100" w:afterAutospacing="1" w:line="240" w:lineRule="auto"/>
+        <w:rPr>
+          <w:rFonts w:ascii="Calibri" w:eastAsia="Times New Roman" w:hAnsi="Calibri" w:cs="Calibri"/>
+          <w:kern w:val="0"/>
+          <w:sz w:val="24"/>
+          <w14:ligatures w14:val="none"/>
+        </w:rPr>
+      </w:pPr>
+      <w:r>
+        <w:rPr>
+          <w:rFonts w:ascii="Calibri" w:eastAsia="Times New Roman" w:hAnsi="Calibri" w:cs="Calibri"/>
+          <w:kern w:val="0"/>
+          <w:sz w:val="20"/>
+          <w:szCs w:val="20"/>
+          <w14:ligatures w14:val="none"/>
+        </w:rPr>
+        <w:t>turbidity</w:t>
+      </w:r>
+      <w:r>
+        <w:rPr>
+          <w:rFonts w:ascii="Calibri" w:eastAsia="Times New Roman" w:hAnsi="Calibri" w:cs="Calibri"/>
+          <w:kern w:val="0"/>
+          <w:sz w:val="24"/>
+          <w14:ligatures w14:val="none"/>
+        </w:rPr>
+        <w:t xml:space="preserve"> (NTU)</w:t>
+      </w:r>
+    </w:p>
+    <w:p>
+      <w:pPr>
+        <w:numPr>
+          <w:ilvl w:val="0"/>
+          <w:numId w:val="12"/>
+        </w:numPr>
+        <w:spacing w:before="100" w:beforeAutospacing="1" w:after="100" w:afterAutospacing="1" w:line="240" w:lineRule="auto"/>
+        <w:rPr>
+          <w:rFonts w:ascii="Calibri" w:eastAsia="Times New Roman" w:hAnsi="Calibri" w:cs="Calibri"/>
+          <w:kern w:val="0"/>
+          <w:sz w:val="24"/>
+          <w14:ligatures w14:val="none"/>
+        </w:rPr>
+      </w:pPr>
+      <w:r>
+        <w:rPr>
+          <w:rFonts w:ascii="Calibri" w:eastAsia="Times New Roman" w:hAnsi="Calibri" w:cs="Calibri"/>
+          <w:kern w:val="0"/>
+          <w:sz w:val="20"/>
+          <w:szCs w:val="20"/>
+          <w14:ligatures w14:val="none"/>
+        </w:rPr>
+        <w:t>bloom_label</w:t>
+      </w:r>
+      <w:r>
+        <w:rPr>
+          <w:rFonts w:ascii="Calibri" w:eastAsia="Times New Roman" w:hAnsi="Calibri" w:cs="Calibri"/>
+          <w:kern w:val="0"/>
+          <w:sz w:val="24"/>
+          <w14:ligatures w14:val="none"/>
+        </w:rPr>
+        <w:t xml:space="preserve"> (1 = bloom, 0 = no bloom)</w:t>
+      </w:r>
+    </w:p>
+    <w:p>
+      <w:pPr>
+        <w:spacing w:before="100" w:beforeAutospacing="1" w:after="100" w:afterAutospacing="1" w:line="240" w:lineRule="auto"/>
+        <w:rPr>
+          <w:rFonts w:ascii="Calibri" w:eastAsia="Times New Roman" w:hAnsi="Calibri" w:cs="Calibri"/>
+          <w:kern w:val="0"/>
+          <w:sz w:val="24"/>
+          <w14:ligatures w14:val="none"/>
+        </w:rPr>
+      </w:pPr>
+      <w:r>
+        <w:rPr>
+          <w:rFonts w:ascii="Calibri" w:eastAsia="Times New Roman" w:hAnsi="Calibri" w:cs="Calibri"/>
+          <w:kern w:val="0"/>
+          <w:sz w:val="24"/>
+          <w14:ligatures w14:val="none"/>
+        </w:rPr>
+        <w:t>Processed datasets will be used to generate:</w:t>
+      </w:r>
+    </w:p>
+    <w:p>
+      <w:pPr>
+        <w:numPr>
+          <w:ilvl w:val="0"/>
+          <w:numId w:val="13"/>
+        </w:numPr>
+        <w:spacing w:before="100" w:beforeAutospacing="1" w:after="100" w:afterAutospacing="1" w:line="240" w:lineRule="auto"/>
+        <w:rPr>
+          <w:rFonts w:ascii="Calibri" w:eastAsia="Times New Roman" w:hAnsi="Calibri" w:cs="Calibri"/>
+          <w:kern w:val="0"/>
+          <w:sz w:val="24"/>
+          <w14:ligatures w14:val="none"/>
+        </w:rPr>
+      </w:pPr>
+      <w:r>
+        <w:rPr>
+          <w:rFonts w:ascii="Calibri" w:eastAsia="Times New Roman" w:hAnsi="Calibri" w:cs="Calibri"/>
+          <w:kern w:val="0"/>
+          <w:sz w:val="24"/>
+          <w14:ligatures w14:val="none"/>
+        </w:rPr>
+        <w:t>Time-series charts for Chl-a, SST, and turbidity</w:t>
+      </w:r>
+    </w:p>
+    <w:p>
+      <w:pPr>
+        <w:numPr>
+          <w:ilvl w:val="0"/>
+          <w:numId w:val="13"/>
+        </w:numPr>
+        <w:spacing w:before="100" w:beforeAutospacing="1" w:after="100" w:afterAutospacing="1" w:line="240" w:lineRule="auto"/>
+        <w:rPr>
+          <w:rFonts w:ascii="Calibri" w:eastAsia="Times New Roman" w:hAnsi="Calibri" w:cs="Calibri"/>
+          <w:kern w:val="0"/>
+          <w:sz w:val="24"/>
+          <w14:ligatures w14:val="none"/>
+        </w:rPr>
+      </w:pPr>
+      <w:r>
+        <w:rPr>
+          <w:rFonts w:ascii="Calibri" w:eastAsia="Times New Roman" w:hAnsi="Calibri" w:cs="Calibri"/>
+          <w:kern w:val="0"/>
+          <w:sz w:val="24"/>
+          <w14:ligatures w14:val="none"/>
+        </w:rPr>
+        <w:t>Spatial bloom risk maps</w:t>
+      </w:r>
+    </w:p>
+    <w:p>
+      <w:pPr>
+        <w:numPr>
+          <w:ilvl w:val="0"/>
+          <w:numId w:val="13"/>
+        </w:numPr>
+        <w:spacing w:before="100" w:beforeAutospacing="1" w:after="100" w:afterAutospacing="1" w:line="240" w:lineRule="auto"/>
+        <w:rPr>
+          <w:rFonts w:ascii="Calibri" w:eastAsia="Times New Roman" w:hAnsi="Calibri" w:cs="Calibri"/>
+          <w:kern w:val="0"/>
+          <w:sz w:val="24"/>
+          <w14:ligatures w14:val="none"/>
+        </w:rPr>
+      </w:pPr>
+      <w:r>
+        <w:rPr>
+          <w:rFonts w:ascii="Calibri" w:eastAsia="Times New Roman" w:hAnsi="Calibri" w:cs="Calibri"/>
+          <w:kern w:val="0"/>
+          <w:sz w:val="24"/>
+          <w14:ligatures w14:val="none"/>
+        </w:rPr>
+        <w:t>Prompt inputs for the LLM to generate explanations</w:t>
+      </w:r>
+    </w:p>
+    <w:p>
+      <w:pPr>
+        <w:spacing w:before="100" w:beforeAutospacing="1" w:after="100" w:afterAutospacing="1" w:line="240" w:lineRule="auto"/>
+        <w:outlineLvl w:val="3"/>
+        <w:rPr>
+          <w:rFonts w:ascii="Calibri" w:eastAsia="Times New Roman" w:hAnsi="Calibri" w:cs="Calibri"/>
+          <w:b/>
+          <w:bCs/>
+          <w:kern w:val="0"/>
+          <w:sz w:val="24"/>
+          <w14:ligatures w14:val="none"/>
+        </w:rPr>
+      </w:pPr>
+      <w:r>
+        <w:rPr>
+          <w:rFonts w:ascii="Calibri" w:eastAsia="Times New Roman" w:hAnsi="Calibri" w:cs="Calibri"/>
+          <w:b/>
+          <w:bCs/>
+          <w:kern w:val="0"/>
+          <w:sz w:val="24"/>
+          <w14:ligatures w14:val="none"/>
+        </w:rPr>
+        <w:t>Data Generation and Processing</w:t>
+      </w:r>
+    </w:p>
+    <w:p>
+      <w:pPr>
+        <w:spacing w:before="100" w:beforeAutospacing="1" w:after="100" w:afterAutospacing="1" w:line="240" w:lineRule="auto"/>
+        <w:rPr>
+          <w:rFonts w:ascii="Calibri" w:eastAsia="Times New Roman" w:hAnsi="Calibri" w:cs="Calibri"/>
+          <w:kern w:val="0"/>
+          <w:sz w:val="24"/>
+          <w14:ligatures w14:val="none"/>
+        </w:rPr>
+      </w:pPr>
+      <w:r>
+        <w:rPr>
+          <w:rFonts w:ascii="Calibri" w:eastAsia="Times New Roman" w:hAnsi="Calibri" w:cs="Calibri"/>
+          <w:kern w:val="0"/>
+          <w:sz w:val="24"/>
+          <w14:ligatures w14:val="none"/>
+        </w:rPr>
+        <w:t>Python scripts will be used to:</w:t>
+      </w:r>
+    </w:p>
+    <w:p>
+      <w:pPr>
+        <w:numPr>
+          <w:ilvl w:val="0"/>
+          <w:numId w:val="14"/>
+        </w:numPr>
+        <w:spacing w:before="100" w:beforeAutospacing="1" w:after="100" w:afterAutospacing="1" w:line="240" w:lineRule="auto"/>
+        <w:rPr>
+          <w:rFonts w:ascii="Calibri" w:eastAsia="Times New Roman" w:hAnsi="Calibri" w:cs="Calibri"/>
+          <w:kern w:val="0"/>
+          <w:sz w:val="24"/>
+          <w14:ligatures w14:val="none"/>
+        </w:rPr>
+      </w:pPr>
+      <w:r>
+        <w:rPr>
+          <w:rFonts w:ascii="Calibri" w:eastAsia="Times New Roman" w:hAnsi="Calibri" w:cs="Calibri"/>
+          <w:kern w:val="0"/>
+          <w:sz w:val="24"/>
+          <w14:ligatures w14:val="none"/>
+        </w:rPr>
+        <w:t>Clean and merge datasets</w:t>
+      </w:r>
+    </w:p>
+    <w:p>
+      <w:pPr>
+        <w:numPr>
+          <w:ilvl w:val="0"/>
+          <w:numId w:val="14"/>
+        </w:numPr>
+        <w:spacing w:before="100" w:beforeAutospacing="1" w:after="100" w:afterAutospacing="1" w:line="240" w:lineRule="auto"/>
+        <w:rPr>
+          <w:rFonts w:ascii="Calibri" w:eastAsia="Times New Roman" w:hAnsi="Calibri" w:cs="Calibri"/>
+          <w:kern w:val="0"/>
+          <w:sz w:val="24"/>
+          <w14:ligatures w14:val="none"/>
+        </w:rPr>
+      </w:pPr>
+      <w:r>
+        <w:rPr>
+          <w:rFonts w:ascii="Calibri" w:eastAsia="Times New Roman" w:hAnsi="Calibri" w:cs="Calibri"/>
+          <w:kern w:val="0"/>
+          <w:sz w:val="24"/>
+          <w14:ligatures w14:val="none"/>
+        </w:rPr>
+        <w:t>Handle missing values</w:t>
+      </w:r>
+    </w:p>
+    <w:p>
+      <w:pPr>
+        <w:numPr>
+          <w:ilvl w:val="0"/>
+          <w:numId w:val="14"/>
+        </w:numPr>
+        <w:spacing w:before="100" w:beforeAutospacing="1" w:after="100" w:afterAutospacing="1" w:line="240" w:lineRule="auto"/>
+        <w:rPr>
+          <w:rFonts w:ascii="Calibri" w:eastAsia="Times New Roman" w:hAnsi="Calibri" w:cs="Calibri"/>
+          <w:kern w:val="0"/>
+          <w:sz w:val="24"/>
+          <w14:ligatures w14:val="none"/>
+        </w:rPr>
+      </w:pPr>
+      <w:r>
+        <w:rPr>
+          <w:rFonts w:ascii="Calibri" w:eastAsia="Times New Roman" w:hAnsi="Calibri" w:cs="Calibri"/>
+          <w:kern w:val="0"/>
+          <w:sz w:val="24"/>
+          <w14:ligatures w14:val="none"/>
+        </w:rPr>
+        <w:t>Normalize and prepare fields for plotting and LLM use</w:t>
+      </w:r>
+    </w:p>
+    <w:p>
+      <w:pPr>
+        <w:numPr>
+          <w:ilvl w:val="0"/>
+          <w:numId w:val="14"/>
+        </w:numPr>
+        <w:spacing w:before="100" w:beforeAutospacing="1" w:after="100" w:afterAutospacing="1" w:line="240" w:lineRule="auto"/>
+        <w:rPr>
+          <w:rFonts w:ascii="Calibri" w:eastAsia="Times New Roman" w:hAnsi="Calibri" w:cs="Calibri"/>
+          <w:kern w:val="0"/>
+          <w:sz w:val="24"/>
+          <w14:ligatures w14:val="none"/>
+        </w:rPr>
+      </w:pPr>
+      <w:r>
+        <w:rPr>
+          <w:rFonts w:ascii="Calibri" w:eastAsia="Times New Roman" w:hAnsi="Calibri" w:cs="Calibri"/>
+          <w:kern w:val="0"/>
+          <w:sz w:val="24"/>
+          <w14:ligatures w14:val="none"/>
+        </w:rPr>
+        <w:t>Simulate “live” daily data slices by extracting time windows from historical data</w:t>
+      </w:r>
+    </w:p>
+    <w:p>
+      <w:pPr>
+        <w:spacing w:before="100" w:beforeAutospacing="1" w:after="100" w:afterAutospacing="1" w:line="240" w:lineRule="auto"/>
+        <w:outlineLvl w:val="3"/>
+        <w:rPr>
+          <w:rFonts w:ascii="Calibri" w:eastAsia="Times New Roman" w:hAnsi="Calibri" w:cs="Calibri"/>
+          <w:b/>
+          <w:bCs/>
+          <w:kern w:val="0"/>
+          <w:sz w:val="24"/>
+          <w14:ligatures w14:val="none"/>
+        </w:rPr>
+      </w:pPr>
+      <w:r>
+        <w:rPr>
+          <w:rFonts w:ascii="Calibri" w:eastAsia="Times New Roman" w:hAnsi="Calibri" w:cs="Calibri"/>
+          <w:b/>
+          <w:bCs/>
+          <w:kern w:val="0"/>
+          <w:sz w:val="24"/>
+          <w14:ligatures w14:val="none"/>
+        </w:rPr>
+        <w:lastRenderedPageBreak/>
+        <w:t>Evaluation Data Usage</w:t>
+      </w:r>
+    </w:p>
+    <w:p>
+      <w:pPr>
+        <w:spacing w:before="100" w:beforeAutospacing="1" w:after="100" w:afterAutospacing="1" w:line="240" w:lineRule="auto"/>
+        <w:rPr>
+          <w:rFonts w:ascii="Calibri" w:eastAsia="Times New Roman" w:hAnsi="Calibri" w:cs="Calibri"/>
+          <w:kern w:val="0"/>
+          <w:sz w:val="24"/>
+          <w14:ligatures w14:val="none"/>
+        </w:rPr>
+      </w:pPr>
+      <w:r>
+        <w:rPr>
+          <w:rFonts w:ascii="Calibri" w:eastAsia="Times New Roman" w:hAnsi="Calibri" w:cs="Calibri"/>
+          <w:kern w:val="0"/>
+          <w:sz w:val="24"/>
+          <w14:ligatures w14:val="none"/>
+        </w:rPr>
+        <w:t>The processed data will directly support evaluation tasks:</w:t>
+      </w:r>
+    </w:p>
+    <w:p>
+      <w:pPr>
+        <w:numPr>
+          <w:ilvl w:val="0"/>
+          <w:numId w:val="15"/>
+        </w:numPr>
+        <w:spacing w:before="100" w:beforeAutospacing="1" w:after="100" w:afterAutospacing="1" w:line="240" w:lineRule="auto"/>
+        <w:rPr>
+          <w:rFonts w:ascii="Calibri" w:eastAsia="Times New Roman" w:hAnsi="Calibri" w:cs="Calibri"/>
+          <w:kern w:val="0"/>
+          <w:sz w:val="24"/>
+          <w14:ligatures w14:val="none"/>
+        </w:rPr>
+      </w:pPr>
+      <w:r>
+        <w:rPr>
+          <w:rFonts w:ascii="Calibri" w:eastAsia="Times New Roman" w:hAnsi="Calibri" w:cs="Calibri"/>
+          <w:b/>
+          <w:bCs/>
+          <w:kern w:val="0"/>
+          <w:sz w:val="24"/>
+          <w14:ligatures w14:val="none"/>
+        </w:rPr>
+        <w:t>LLM Accuracy</w:t>
+      </w:r>
+      <w:r>
+        <w:rPr>
+          <w:rFonts w:ascii="Calibri" w:eastAsia="Times New Roman" w:hAnsi="Calibri" w:cs="Calibri"/>
+          <w:kern w:val="0"/>
+          <w:sz w:val="24"/>
+          <w14:ligatures w14:val="none"/>
+        </w:rPr>
+        <w:t>: Each explanation must reference the top 1–2 environmental contributors (e.g., "High SST and turbidity").</w:t>
+      </w:r>
+    </w:p>
+    <w:p>
+      <w:pPr>
+        <w:numPr>
+          <w:ilvl w:val="0"/>
+          <w:numId w:val="15"/>
+        </w:numPr>
+        <w:spacing w:before="100" w:beforeAutospacing="1" w:after="100" w:afterAutospacing="1" w:line="240" w:lineRule="auto"/>
+        <w:rPr>
+          <w:rFonts w:ascii="Calibri" w:eastAsia="Times New Roman" w:hAnsi="Calibri" w:cs="Calibri"/>
+          <w:kern w:val="0"/>
+          <w:sz w:val="24"/>
+          <w14:ligatures w14:val="none"/>
+        </w:rPr>
+      </w:pPr>
+      <w:r>
+        <w:rPr>
+          <w:rFonts w:ascii="Calibri" w:eastAsia="Times New Roman" w:hAnsi="Calibri" w:cs="Calibri"/>
+          <w:b/>
+          <w:bCs/>
+          <w:kern w:val="0"/>
+          <w:sz w:val="24"/>
+          <w14:ligatures w14:val="none"/>
+        </w:rPr>
+        <w:t>Usability</w:t>
+      </w:r>
+      <w:r>
+        <w:rPr>
+          <w:rFonts w:ascii="Calibri" w:eastAsia="Times New Roman" w:hAnsi="Calibri" w:cs="Calibri"/>
+          <w:kern w:val="0"/>
+          <w:sz w:val="24"/>
+          <w14:ligatures w14:val="none"/>
+        </w:rPr>
+        <w:t>: Testers will ask the chatbot “Why is this site at high risk?” and must receive interpretable, actionable outputs in &lt;3 minutes.</w:t>
+      </w:r>
+    </w:p>
+    <w:p>
+      <w:pPr>
+        <w:numPr>
+          <w:ilvl w:val="0"/>
+          <w:numId w:val="15"/>
+        </w:numPr>
+        <w:spacing w:before="100" w:beforeAutospacing="1" w:after="100" w:afterAutospacing="1" w:line="240" w:lineRule="auto"/>
+        <w:rPr>
+          <w:rFonts w:ascii="Calibri" w:eastAsia="Times New Roman" w:hAnsi="Calibri" w:cs="Calibri"/>
+          <w:kern w:val="0"/>
+          <w:sz w:val="24"/>
+          <w14:ligatures w14:val="none"/>
+        </w:rPr>
+      </w:pPr>
+      <w:r>
+        <w:rPr>
+          <w:rFonts w:ascii="Calibri" w:eastAsia="Times New Roman" w:hAnsi="Calibri" w:cs="Calibri"/>
+          <w:b/>
+          <w:bCs/>
+          <w:kern w:val="0"/>
+          <w:sz w:val="24"/>
+          <w14:ligatures w14:val="none"/>
+        </w:rPr>
+        <w:t>Performance</w:t>
+      </w:r>
+      <w:r>
+        <w:rPr>
+          <w:rFonts w:ascii="Calibri" w:eastAsia="Times New Roman" w:hAnsi="Calibri" w:cs="Calibri"/>
+          <w:kern w:val="0"/>
+          <w:sz w:val="24"/>
+          <w14:ligatures w14:val="none"/>
+        </w:rPr>
+        <w:t>: System must retrieve and explain a prediction in &lt;5 seconds on average.</w:t>
+      </w:r>
+    </w:p>
+    <w:p>
+      <w:pPr>
+        <w:spacing w:before="100" w:beforeAutospacing="1" w:after="100" w:afterAutospacing="1" w:line="240" w:lineRule="auto"/>
+        <w:outlineLvl w:val="3"/>
+        <w:rPr>
+          <w:rFonts w:ascii="Calibri" w:eastAsia="Times New Roman" w:hAnsi="Calibri" w:cs="Calibri"/>
+          <w:b/>
+          <w:bCs/>
+          <w:kern w:val="0"/>
+          <w:sz w:val="24"/>
+          <w14:ligatures w14:val="none"/>
+        </w:rPr>
+      </w:pPr>
+      <w:r>
+        <w:rPr>
+          <w:rFonts w:ascii="Calibri" w:eastAsia="Times New Roman" w:hAnsi="Calibri" w:cs="Calibri"/>
+          <w:b/>
+          <w:bCs/>
+          <w:kern w:val="0"/>
+          <w:sz w:val="24"/>
+          <w14:ligatures w14:val="none"/>
+        </w:rPr>
+        <w:t>Ethics and Sufficiency</w:t>
+      </w:r>
+    </w:p>
+    <w:p>
+      <w:pPr>
+        <w:spacing w:before="100" w:beforeAutospacing="1" w:after="100" w:afterAutospacing="1" w:line="240" w:lineRule="auto"/>
+        <w:rPr>
+          <w:rFonts w:ascii="Calibri" w:eastAsia="Times New Roman" w:hAnsi="Calibri" w:cs="Calibri"/>
+          <w:kern w:val="0"/>
+          <w:sz w:val="24"/>
+          <w14:ligatures w14:val="none"/>
+        </w:rPr>
+      </w:pPr>
+      <w:r>
+        <w:rPr>
+          <w:rFonts w:ascii="Calibri" w:eastAsia="Times New Roman" w:hAnsi="Calibri" w:cs="Calibri"/>
+          <w:kern w:val="0"/>
+          <w:sz w:val="24"/>
+          <w14:ligatures w14:val="none"/>
+        </w:rPr>
+        <w:t xml:space="preserve">All data is </w:t>
+      </w:r>
+      <w:r>
+        <w:rPr>
+          <w:rFonts w:ascii="Calibri" w:eastAsia="Times New Roman" w:hAnsi="Calibri" w:cs="Calibri"/>
+          <w:b/>
+          <w:bCs/>
+          <w:kern w:val="0"/>
+          <w:sz w:val="24"/>
+          <w14:ligatures w14:val="none"/>
+        </w:rPr>
+        <w:t>publicly accessible</w:t>
+      </w:r>
+      <w:r>
+        <w:rPr>
+          <w:rFonts w:ascii="Calibri" w:eastAsia="Times New Roman" w:hAnsi="Calibri" w:cs="Calibri"/>
+          <w:kern w:val="0"/>
+          <w:sz w:val="24"/>
+          <w14:ligatures w14:val="none"/>
+        </w:rPr>
+        <w:t xml:space="preserve"> and used strictly for non-commercial, educational purposes. The datasets span multiple regions and years, ensuring sufficient variation for robust testing, realistic dashboard simulation, and reliable feature-based analysis.</w:t>
+      </w:r>
+    </w:p>
+    <w:p>
+      <w:pPr>
+        <w:pStyle w:val="NormalWeb"/>
+        <w:rPr>
+          <w:rFonts w:ascii="Calibri" w:hAnsi="Calibri" w:cs="Calibri"/>
+        </w:rPr>
+      </w:pPr>
+    </w:p>
+    <w:p>
+      <w:pPr>
+        <w:pStyle w:val="NormalWeb"/>
+        <w:rPr>
+          <w:rFonts w:ascii="Calibri" w:hAnsi="Calibri" w:cs="Calibri"/>
+        </w:rPr>
+      </w:pPr>
+    </w:p>
+    <w:p>
+      <w:pPr>
+        <w:pStyle w:val="NormalWeb"/>
+        <w:rPr>
+          <w:rFonts w:ascii="Calibri" w:hAnsi="Calibri" w:cs="Calibri"/>
+        </w:rPr>
+      </w:pPr>
+    </w:p>
+    <w:p>
+      <w:pPr>
+        <w:pStyle w:val="NormalWeb"/>
+        <w:rPr>
+          <w:rFonts w:ascii="Calibri" w:hAnsi="Calibri" w:cs="Calibri"/>
+        </w:rPr>
+      </w:pPr>
+    </w:p>
+    <w:p>
+      <w:pPr>
+        <w:spacing w:before="100" w:beforeAutospacing="1" w:after="100" w:afterAutospacing="1" w:line="240" w:lineRule="auto"/>
+        <w:outlineLvl w:val="2"/>
+        <w:rPr>
+          <w:rFonts w:ascii="Calibri" w:eastAsia="Times New Roman" w:hAnsi="Calibri" w:cs="Calibri"/>
+          <w:b/>
+          <w:bCs/>
+          <w:kern w:val="0"/>
+          <w:sz w:val="27"/>
+          <w:szCs w:val="27"/>
+          <w14:ligatures w14:val="none"/>
+        </w:rPr>
+      </w:pPr>
+      <w:r>
+        <w:rPr>
+          <w:rFonts w:ascii="Calibri" w:eastAsia="Times New Roman" w:hAnsi="Calibri" w:cs="Calibri"/>
+          <w:b/>
+          <w:bCs/>
+          <w:kern w:val="0"/>
+          <w:sz w:val="27"/>
+          <w:szCs w:val="27"/>
+          <w14:ligatures w14:val="none"/>
+        </w:rPr>
+        <w:t>6. GitHub Usage</w:t>
       </w:r>
     </w:p>
     <w:p>
@@ -800,75 +1976,14 @@
           <w:numId w:val="3"/>
         </w:numPr>
         <w:rPr>
-          <w:rFonts w:ascii="Arial" w:hAnsi="Arial" w:cs="Arial"/>
-        </w:rPr>
-      </w:pPr>
-      <w:r>
-        <w:rPr>
-          <w:rStyle w:val="Strong"/>
-          <w:rFonts w:ascii="Arial" w:eastAsiaTheme="majorEastAsia" w:hAnsi="Arial" w:cs="Arial"/>
-        </w:rPr>
-        <w:t>Sources</w:t>
-      </w:r>
-      <w:r>
-        <w:rPr>
-          <w:rFonts w:ascii="Arial" w:hAnsi="Arial" w:cs="Arial"/>
-        </w:rPr>
-        <w:t>:</w:t>
-      </w:r>
-    </w:p>
-    <w:p>
-      <w:pPr>
-        <w:pStyle w:val="NormalWeb"/>
-        <w:numPr>
-          <w:ilvl w:val="1"/>
-          <w:numId w:val="3"/>
-        </w:numPr>
-        <w:rPr>
-          <w:rFonts w:ascii="Arial" w:hAnsi="Arial" w:cs="Arial"/>
-        </w:rPr>
-      </w:pPr>
-      <w:r>
-        <w:rPr>
-          <w:rFonts w:ascii="Arial" w:hAnsi="Arial" w:cs="Arial"/>
-        </w:rPr>
-        <w:t>HAEDAT: https://haedat.iode.org</w:t>
-      </w:r>
-    </w:p>
-    <w:p>
-      <w:pPr>
-        <w:pStyle w:val="NormalWeb"/>
-        <w:numPr>
-          <w:ilvl w:val="1"/>
-          <w:numId w:val="3"/>
-        </w:numPr>
-        <w:rPr>
-          <w:rFonts w:ascii="Arial" w:hAnsi="Arial" w:cs="Arial"/>
-        </w:rPr>
-      </w:pPr>
-      <w:r>
-        <w:rPr>
-          <w:rFonts w:ascii="Arial" w:hAnsi="Arial" w:cs="Arial"/>
-        </w:rPr>
-        <w:t>HAIS: https://data.hais.ioc-unesco.org</w:t>
-      </w:r>
-    </w:p>
-    <w:p>
-      <w:pPr>
-        <w:pStyle w:val="NormalWeb"/>
-        <w:numPr>
-          <w:ilvl w:val="1"/>
-          <w:numId w:val="3"/>
-        </w:numPr>
-        <w:rPr>
-          <w:rFonts w:ascii="Arial" w:hAnsi="Arial" w:cs="Arial"/>
-        </w:rPr>
-      </w:pPr>
-      <w:r>
-        <w:rPr>
-          <w:rFonts w:ascii="Arial" w:hAnsi="Arial" w:cs="Arial"/>
-        </w:rPr>
-        <w:t>Bloomin’ Algae: https://www.ceh.ac.uk/our-science/projects/bloomin-algae</w:t>
+          <w:rFonts w:ascii="Calibri" w:hAnsi="Calibri" w:cs="Calibri"/>
+        </w:rPr>
+      </w:pPr>
+      <w:r>
+        <w:rPr>
+          <w:rFonts w:ascii="Calibri" w:hAnsi="Calibri" w:cs="Calibri"/>
+        </w:rPr>
+        <w:t>Central GitHub repo for all code, updated regularly</w:t>
       </w:r>
     </w:p>
     <w:p>
@@ -879,21 +1994,14 @@
           <w:numId w:val="3"/>
         </w:numPr>
         <w:rPr>
-          <w:rFonts w:ascii="Arial" w:hAnsi="Arial" w:cs="Arial"/>
-        </w:rPr>
-      </w:pPr>
-      <w:r>
-        <w:rPr>
-          <w:rStyle w:val="Strong"/>
-          <w:rFonts w:ascii="Arial" w:eastAsiaTheme="majorEastAsia" w:hAnsi="Arial" w:cs="Arial"/>
-        </w:rPr>
-        <w:t>Format</w:t>
-      </w:r>
-      <w:r>
-        <w:rPr>
-          <w:rFonts w:ascii="Arial" w:hAnsi="Arial" w:cs="Arial"/>
-        </w:rPr>
-        <w:t>: CSV or JSON slices with Chl-a, SST, turbidity, and bloom labels</w:t>
+          <w:rFonts w:ascii="Calibri" w:hAnsi="Calibri" w:cs="Calibri"/>
+        </w:rPr>
+      </w:pPr>
+      <w:r>
+        <w:rPr>
+          <w:rFonts w:ascii="Calibri" w:hAnsi="Calibri" w:cs="Calibri"/>
+        </w:rPr>
+        <w:t>Commit standards and branch workflows will be enforced</w:t>
       </w:r>
     </w:p>
     <w:p>
@@ -904,21 +2012,49 @@
           <w:numId w:val="3"/>
         </w:numPr>
         <w:rPr>
-          <w:rFonts w:ascii="Arial" w:hAnsi="Arial" w:cs="Arial"/>
-        </w:rPr>
-      </w:pPr>
-      <w:r>
-        <w:rPr>
-          <w:rStyle w:val="Strong"/>
-          <w:rFonts w:ascii="Arial" w:eastAsiaTheme="majorEastAsia" w:hAnsi="Arial" w:cs="Arial"/>
-        </w:rPr>
-        <w:t>Processing</w:t>
-      </w:r>
-      <w:r>
-        <w:rPr>
-          <w:rFonts w:ascii="Arial" w:hAnsi="Arial" w:cs="Arial"/>
-        </w:rPr>
-        <w:t>: Python scripts to clean, merge, and prepare data</w:t>
+          <w:rFonts w:ascii="Calibri" w:hAnsi="Calibri" w:cs="Calibri"/>
+        </w:rPr>
+      </w:pPr>
+      <w:r>
+        <w:rPr>
+          <w:rFonts w:ascii="Calibri" w:hAnsi="Calibri" w:cs="Calibri"/>
+        </w:rPr>
+        <w:t>Team members must push design docs, minutes, diagrams, code, and testing data continuously</w:t>
+      </w:r>
+    </w:p>
+    <w:p>
+      <w:pPr>
+        <w:pStyle w:val="NormalWeb"/>
+        <w:rPr>
+          <w:rFonts w:ascii="Calibri" w:hAnsi="Calibri" w:cs="Calibri"/>
+        </w:rPr>
+      </w:pPr>
+    </w:p>
+    <w:p>
+      <w:pPr>
+        <w:spacing w:before="100" w:beforeAutospacing="1" w:after="100" w:afterAutospacing="1" w:line="240" w:lineRule="auto"/>
+        <w:outlineLvl w:val="2"/>
+        <w:rPr>
+          <w:rFonts w:ascii="Calibri" w:eastAsia="Times New Roman" w:hAnsi="Calibri" w:cs="Calibri"/>
+          <w:b/>
+          <w:bCs/>
+          <w:kern w:val="0"/>
+          <w:sz w:val="27"/>
+          <w:szCs w:val="27"/>
+          <w14:ligatures w14:val="none"/>
+        </w:rPr>
+      </w:pPr>
+      <w:r>
+        <w:rPr>
+          <w:rFonts w:ascii="Calibri" w:eastAsia="Times New Roman" w:hAnsi="Calibri" w:cs="Calibri"/>
+          <w:b/>
+          <w:bCs/>
+          <w:kern w:val="0"/>
+          <w:sz w:val="27"/>
+          <w:szCs w:val="27"/>
+          <w14:ligatures w14:val="none"/>
+        </w:rPr>
+        <w:t>7. Team Management</w:t>
       </w:r>
     </w:p>
     <w:p>
@@ -929,81 +2065,21 @@
           <w:numId w:val="3"/>
         </w:numPr>
         <w:rPr>
-          <w:rFonts w:ascii="Arial" w:hAnsi="Arial" w:cs="Arial"/>
+          <w:rFonts w:ascii="Calibri" w:hAnsi="Calibri" w:cs="Calibri"/>
         </w:rPr>
       </w:pPr>
       <w:r>
         <w:rPr>
           <w:rStyle w:val="Strong"/>
-          <w:rFonts w:ascii="Arial" w:eastAsiaTheme="majorEastAsia" w:hAnsi="Arial" w:cs="Arial"/>
-        </w:rPr>
-        <w:t>Ethics</w:t>
-      </w:r>
-      <w:r>
-        <w:rPr>
-          <w:rFonts w:ascii="Arial" w:hAnsi="Arial" w:cs="Arial"/>
-        </w:rPr>
-        <w:t>: All data is publicly available and used solely for educational/non-commercial purposes</w:t>
-      </w:r>
-    </w:p>
-    <w:p>
-      <w:pPr>
-        <w:pStyle w:val="NormalWeb"/>
-        <w:rPr>
-          <w:rFonts w:ascii="Arial" w:hAnsi="Arial" w:cs="Arial"/>
-        </w:rPr>
-      </w:pPr>
-    </w:p>
-    <w:p>
-      <w:pPr>
-        <w:pStyle w:val="NormalWeb"/>
-        <w:rPr>
-          <w:rFonts w:ascii="Arial" w:hAnsi="Arial" w:cs="Arial"/>
-        </w:rPr>
-      </w:pPr>
-    </w:p>
-    <w:p>
-      <w:pPr>
-        <w:pStyle w:val="NormalWeb"/>
-        <w:rPr>
-          <w:rFonts w:ascii="Arial" w:hAnsi="Arial" w:cs="Arial"/>
-        </w:rPr>
-      </w:pPr>
-    </w:p>
-    <w:p>
-      <w:pPr>
-        <w:pStyle w:val="NormalWeb"/>
-        <w:rPr>
-          <w:rFonts w:ascii="Arial" w:hAnsi="Arial" w:cs="Arial"/>
-        </w:rPr>
-      </w:pPr>
-    </w:p>
-    <w:p>
-      <w:pPr>
-        <w:spacing w:before="100" w:beforeAutospacing="1" w:after="100" w:afterAutospacing="1" w:line="240" w:lineRule="auto"/>
-        <w:outlineLvl w:val="2"/>
-        <w:rPr>
-          <w:rFonts w:ascii="Arial" w:eastAsia="Times New Roman" w:hAnsi="Arial" w:cs="Arial"/>
-          <w:b/>
-          <w:bCs/>
-          <w:kern w:val="0"/>
-          <w:sz w:val="27"/>
-          <w:szCs w:val="27"/>
-          <w14:ligatures w14:val="none"/>
-        </w:rPr>
-      </w:pPr>
-      <w:r>
-        <w:rPr>
-          <w:rFonts w:ascii="Arial" w:eastAsia="Times New Roman" w:hAnsi="Arial" w:cs="Arial"/>
-          <w:b/>
-          <w:bCs/>
-          <w:kern w:val="0"/>
-          <w:sz w:val="27"/>
-          <w:szCs w:val="27"/>
-          <w14:ligatures w14:val="none"/>
-        </w:rPr>
-        <w:lastRenderedPageBreak/>
-        <w:t>6. GitHub Usage</w:t>
+          <w:rFonts w:ascii="Calibri" w:eastAsiaTheme="majorEastAsia" w:hAnsi="Calibri" w:cs="Calibri"/>
+        </w:rPr>
+        <w:t>Meetings</w:t>
+      </w:r>
+      <w:r>
+        <w:rPr>
+          <w:rFonts w:ascii="Calibri" w:hAnsi="Calibri" w:cs="Calibri"/>
+        </w:rPr>
+        <w:t>: Twice-weekly standups + ad hoc pair programming</w:t>
       </w:r>
     </w:p>
     <w:p>
@@ -1014,14 +2090,21 @@
           <w:numId w:val="3"/>
         </w:numPr>
         <w:rPr>
-          <w:rFonts w:ascii="Arial" w:hAnsi="Arial" w:cs="Arial"/>
-        </w:rPr>
-      </w:pPr>
-      <w:r>
-        <w:rPr>
-          <w:rFonts w:ascii="Arial" w:hAnsi="Arial" w:cs="Arial"/>
-        </w:rPr>
-        <w:t>Central GitHub repo for all code, updated regularly</w:t>
+          <w:rFonts w:ascii="Calibri" w:hAnsi="Calibri" w:cs="Calibri"/>
+        </w:rPr>
+      </w:pPr>
+      <w:r>
+        <w:rPr>
+          <w:rStyle w:val="Strong"/>
+          <w:rFonts w:ascii="Calibri" w:eastAsiaTheme="majorEastAsia" w:hAnsi="Calibri" w:cs="Calibri"/>
+        </w:rPr>
+        <w:t>Tools</w:t>
+      </w:r>
+      <w:r>
+        <w:rPr>
+          <w:rFonts w:ascii="Calibri" w:hAnsi="Calibri" w:cs="Calibri"/>
+        </w:rPr>
+        <w:t>: Trello, GitHub Projects, Zoom/Google Meet</w:t>
       </w:r>
     </w:p>
     <w:p>
@@ -1032,14 +2115,21 @@
           <w:numId w:val="3"/>
         </w:numPr>
         <w:rPr>
-          <w:rFonts w:ascii="Arial" w:hAnsi="Arial" w:cs="Arial"/>
-        </w:rPr>
-      </w:pPr>
-      <w:r>
-        <w:rPr>
-          <w:rFonts w:ascii="Arial" w:hAnsi="Arial" w:cs="Arial"/>
-        </w:rPr>
-        <w:t>Commit standards and branch workflows will be enforced</w:t>
+          <w:rFonts w:ascii="Calibri" w:hAnsi="Calibri" w:cs="Calibri"/>
+        </w:rPr>
+      </w:pPr>
+      <w:r>
+        <w:rPr>
+          <w:rStyle w:val="Strong"/>
+          <w:rFonts w:ascii="Calibri" w:eastAsiaTheme="majorEastAsia" w:hAnsi="Calibri" w:cs="Calibri"/>
+        </w:rPr>
+        <w:t>Minutes</w:t>
+      </w:r>
+      <w:r>
+        <w:rPr>
+          <w:rFonts w:ascii="Calibri" w:hAnsi="Calibri" w:cs="Calibri"/>
+        </w:rPr>
+        <w:t>: Shared via Google Docs and committed weekly to GitHub</w:t>
       </w:r>
     </w:p>
     <w:p>
@@ -1050,21 +2140,21 @@
           <w:numId w:val="3"/>
         </w:numPr>
         <w:rPr>
-          <w:rFonts w:ascii="Arial" w:hAnsi="Arial" w:cs="Arial"/>
-        </w:rPr>
-      </w:pPr>
-      <w:r>
-        <w:rPr>
-          <w:rFonts w:ascii="Arial" w:hAnsi="Arial" w:cs="Arial"/>
-        </w:rPr>
-        <w:t>Team members must push design docs, minutes, diagrams, code, and testing data continuously</w:t>
+          <w:rFonts w:ascii="Calibri" w:hAnsi="Calibri" w:cs="Calibri"/>
+        </w:rPr>
+      </w:pPr>
+      <w:r>
+        <w:rPr>
+          <w:rFonts w:ascii="Calibri" w:hAnsi="Calibri" w:cs="Calibri"/>
+        </w:rPr>
+        <w:t>Issues tracked using Trello cards and GitHub Issues with labels and assignees</w:t>
       </w:r>
     </w:p>
     <w:p>
       <w:pPr>
         <w:pStyle w:val="NormalWeb"/>
         <w:rPr>
-          <w:rFonts w:ascii="Arial" w:hAnsi="Arial" w:cs="Arial"/>
+          <w:rFonts w:ascii="Calibri" w:hAnsi="Calibri" w:cs="Calibri"/>
         </w:rPr>
       </w:pPr>
     </w:p>
@@ -1073,7 +2163,7 @@
         <w:spacing w:before="100" w:beforeAutospacing="1" w:after="100" w:afterAutospacing="1" w:line="240" w:lineRule="auto"/>
         <w:outlineLvl w:val="2"/>
         <w:rPr>
-          <w:rFonts w:ascii="Arial" w:eastAsia="Times New Roman" w:hAnsi="Arial" w:cs="Arial"/>
+          <w:rFonts w:ascii="Calibri" w:eastAsia="Times New Roman" w:hAnsi="Calibri" w:cs="Calibri"/>
           <w:b/>
           <w:bCs/>
           <w:kern w:val="0"/>
@@ -1084,7 +2174,7 @@
       </w:pPr>
       <w:r>
         <w:rPr>
-          <w:rFonts w:ascii="Arial" w:eastAsia="Times New Roman" w:hAnsi="Arial" w:cs="Arial"/>
+          <w:rFonts w:ascii="Calibri" w:eastAsia="Times New Roman" w:hAnsi="Calibri" w:cs="Calibri"/>
           <w:b/>
           <w:bCs/>
           <w:kern w:val="0"/>
@@ -1092,159 +2182,7 @@
           <w:szCs w:val="27"/>
           <w14:ligatures w14:val="none"/>
         </w:rPr>
-        <w:t>7. Team Management</w:t>
-      </w:r>
-    </w:p>
-    <w:p>
-      <w:pPr>
-        <w:pStyle w:val="NormalWeb"/>
-        <w:numPr>
-          <w:ilvl w:val="0"/>
-          <w:numId w:val="3"/>
-        </w:numPr>
-        <w:rPr>
-          <w:rFonts w:ascii="Arial" w:hAnsi="Arial" w:cs="Arial"/>
-        </w:rPr>
-      </w:pPr>
-      <w:r>
-        <w:rPr>
-          <w:rStyle w:val="Strong"/>
-          <w:rFonts w:ascii="Arial" w:eastAsiaTheme="majorEastAsia" w:hAnsi="Arial" w:cs="Arial"/>
-        </w:rPr>
-        <w:t>Meetings</w:t>
-      </w:r>
-      <w:r>
-        <w:rPr>
-          <w:rFonts w:ascii="Arial" w:hAnsi="Arial" w:cs="Arial"/>
-        </w:rPr>
-        <w:t>: Twice-weekly standups + ad hoc pair programming</w:t>
-      </w:r>
-    </w:p>
-    <w:p>
-      <w:pPr>
-        <w:pStyle w:val="NormalWeb"/>
-        <w:numPr>
-          <w:ilvl w:val="0"/>
-          <w:numId w:val="3"/>
-        </w:numPr>
-        <w:rPr>
-          <w:rFonts w:ascii="Arial" w:hAnsi="Arial" w:cs="Arial"/>
-        </w:rPr>
-      </w:pPr>
-      <w:r>
-        <w:rPr>
-          <w:rStyle w:val="Strong"/>
-          <w:rFonts w:ascii="Arial" w:eastAsiaTheme="majorEastAsia" w:hAnsi="Arial" w:cs="Arial"/>
-        </w:rPr>
-        <w:t>Tools</w:t>
-      </w:r>
-      <w:r>
-        <w:rPr>
-          <w:rFonts w:ascii="Arial" w:hAnsi="Arial" w:cs="Arial"/>
-        </w:rPr>
-        <w:t>: Trello, GitHub Projects, Zoom/Google Meet</w:t>
-      </w:r>
-    </w:p>
-    <w:p>
-      <w:pPr>
-        <w:pStyle w:val="NormalWeb"/>
-        <w:numPr>
-          <w:ilvl w:val="0"/>
-          <w:numId w:val="3"/>
-        </w:numPr>
-        <w:rPr>
-          <w:rFonts w:ascii="Arial" w:hAnsi="Arial" w:cs="Arial"/>
-        </w:rPr>
-      </w:pPr>
-      <w:r>
-        <w:rPr>
-          <w:rStyle w:val="Strong"/>
-          <w:rFonts w:ascii="Arial" w:eastAsiaTheme="majorEastAsia" w:hAnsi="Arial" w:cs="Arial"/>
-        </w:rPr>
-        <w:t>Minutes</w:t>
-      </w:r>
-      <w:r>
-        <w:rPr>
-          <w:rFonts w:ascii="Arial" w:hAnsi="Arial" w:cs="Arial"/>
-        </w:rPr>
-        <w:t>: Shared via Google Docs and committed weekly to GitHub</w:t>
-      </w:r>
-    </w:p>
-    <w:p>
-      <w:pPr>
-        <w:pStyle w:val="NormalWeb"/>
-        <w:numPr>
-          <w:ilvl w:val="0"/>
-          <w:numId w:val="3"/>
-        </w:numPr>
-        <w:rPr>
-          <w:rFonts w:ascii="Arial" w:hAnsi="Arial" w:cs="Arial"/>
-        </w:rPr>
-      </w:pPr>
-      <w:r>
-        <w:rPr>
-          <w:rFonts w:ascii="Arial" w:hAnsi="Arial" w:cs="Arial"/>
-        </w:rPr>
-        <w:t>Issues tracked using Trello cards and GitHub Issues with labels and assignees</w:t>
-      </w:r>
-    </w:p>
-    <w:p>
-      <w:pPr>
-        <w:pStyle w:val="NormalWeb"/>
-        <w:rPr>
-          <w:rFonts w:ascii="Arial" w:hAnsi="Arial" w:cs="Arial"/>
-        </w:rPr>
-      </w:pPr>
-    </w:p>
-    <w:p>
-      <w:pPr>
-        <w:spacing w:before="100" w:beforeAutospacing="1" w:after="100" w:afterAutospacing="1" w:line="240" w:lineRule="auto"/>
-        <w:outlineLvl w:val="2"/>
-        <w:rPr>
-          <w:rFonts w:ascii="Arial" w:eastAsia="Times New Roman" w:hAnsi="Arial" w:cs="Arial"/>
-          <w:b/>
-          <w:bCs/>
-          <w:kern w:val="0"/>
-          <w:sz w:val="27"/>
-          <w:szCs w:val="27"/>
-          <w14:ligatures w14:val="none"/>
-        </w:rPr>
-      </w:pPr>
-      <w:r>
-        <w:rPr>
-          <w:rFonts w:ascii="Arial" w:eastAsia="Times New Roman" w:hAnsi="Arial" w:cs="Arial"/>
-          <w:b/>
-          <w:bCs/>
-          <w:kern w:val="0"/>
-          <w:sz w:val="27"/>
-          <w:szCs w:val="27"/>
-          <w14:ligatures w14:val="none"/>
-        </w:rPr>
-        <w:t>8</w:t>
-      </w:r>
-      <w:r>
-        <w:rPr>
-          <w:rFonts w:ascii="Arial" w:eastAsia="Times New Roman" w:hAnsi="Arial" w:cs="Arial"/>
-          <w:b/>
-          <w:bCs/>
-          <w:kern w:val="0"/>
-          <w:sz w:val="27"/>
-          <w:szCs w:val="27"/>
-          <w14:ligatures w14:val="none"/>
-        </w:rPr>
-        <w:t xml:space="preserve">. </w:t>
-      </w:r>
-      <w:r>
-        <w:rPr>
-          <w:rFonts w:ascii="Arial" w:eastAsia="Times New Roman" w:hAnsi="Arial" w:cs="Arial"/>
-          <w:b/>
-          <w:bCs/>
-          <w:kern w:val="0"/>
-          <w:sz w:val="27"/>
-          <w:szCs w:val="27"/>
-          <w14:ligatures w14:val="none"/>
-        </w:rPr>
-        <w:t>Evaluation Plan</w:t>
+        <w:t>8. Evaluation Plan</w:t>
       </w:r>
     </w:p>
     <w:p>
@@ -1255,19 +2193,19 @@
           <w:numId w:val="8"/>
         </w:numPr>
         <w:rPr>
-          <w:rFonts w:ascii="Arial" w:hAnsi="Arial" w:cs="Arial"/>
+          <w:rFonts w:ascii="Calibri" w:hAnsi="Calibri" w:cs="Calibri"/>
         </w:rPr>
       </w:pPr>
       <w:r>
         <w:rPr>
           <w:rStyle w:val="Strong"/>
-          <w:rFonts w:ascii="Arial" w:eastAsiaTheme="majorEastAsia" w:hAnsi="Arial" w:cs="Arial"/>
+          <w:rFonts w:ascii="Calibri" w:eastAsiaTheme="majorEastAsia" w:hAnsi="Calibri" w:cs="Calibri"/>
         </w:rPr>
         <w:t>Usability</w:t>
       </w:r>
       <w:r>
         <w:rPr>
-          <w:rFonts w:ascii="Arial" w:hAnsi="Arial" w:cs="Arial"/>
+          <w:rFonts w:ascii="Calibri" w:hAnsi="Calibri" w:cs="Calibri"/>
         </w:rPr>
         <w:t>: Peer testing with a timed task (e.g., ask for explanation at site A)</w:t>
       </w:r>
@@ -1280,19 +2218,19 @@
           <w:numId w:val="8"/>
         </w:numPr>
         <w:rPr>
-          <w:rFonts w:ascii="Arial" w:hAnsi="Arial" w:cs="Arial"/>
+          <w:rFonts w:ascii="Calibri" w:hAnsi="Calibri" w:cs="Calibri"/>
         </w:rPr>
       </w:pPr>
       <w:r>
         <w:rPr>
           <w:rStyle w:val="Strong"/>
-          <w:rFonts w:ascii="Arial" w:eastAsiaTheme="majorEastAsia" w:hAnsi="Arial" w:cs="Arial"/>
+          <w:rFonts w:ascii="Calibri" w:eastAsiaTheme="majorEastAsia" w:hAnsi="Calibri" w:cs="Calibri"/>
         </w:rPr>
         <w:t>Performance</w:t>
       </w:r>
       <w:r>
         <w:rPr>
-          <w:rFonts w:ascii="Arial" w:hAnsi="Arial" w:cs="Arial"/>
+          <w:rFonts w:ascii="Calibri" w:hAnsi="Calibri" w:cs="Calibri"/>
         </w:rPr>
         <w:t>: Dashboard loads &lt;2s; LLM response &lt;5s</w:t>
       </w:r>
@@ -1305,19 +2243,20 @@
           <w:numId w:val="8"/>
         </w:numPr>
         <w:rPr>
-          <w:rFonts w:ascii="Arial" w:hAnsi="Arial" w:cs="Arial"/>
+          <w:rFonts w:ascii="Calibri" w:hAnsi="Calibri" w:cs="Calibri"/>
         </w:rPr>
       </w:pPr>
       <w:r>
         <w:rPr>
           <w:rStyle w:val="Strong"/>
-          <w:rFonts w:ascii="Arial" w:eastAsiaTheme="majorEastAsia" w:hAnsi="Arial" w:cs="Arial"/>
-        </w:rPr>
+          <w:rFonts w:ascii="Calibri" w:eastAsiaTheme="majorEastAsia" w:hAnsi="Calibri" w:cs="Calibri"/>
+        </w:rPr>
+        <w:lastRenderedPageBreak/>
         <w:t>Accuracy</w:t>
       </w:r>
       <w:r>
         <w:rPr>
-          <w:rFonts w:ascii="Arial" w:hAnsi="Arial" w:cs="Arial"/>
+          <w:rFonts w:ascii="Calibri" w:hAnsi="Calibri" w:cs="Calibri"/>
         </w:rPr>
         <w:t>: LLM outputs must cite top 2 driving features per site, verified against known HAB drivers</w:t>
       </w:r>
@@ -1330,19 +2269,19 @@
           <w:numId w:val="8"/>
         </w:numPr>
         <w:rPr>
-          <w:rFonts w:ascii="Arial" w:hAnsi="Arial" w:cs="Arial"/>
+          <w:rFonts w:ascii="Calibri" w:hAnsi="Calibri" w:cs="Calibri"/>
         </w:rPr>
       </w:pPr>
       <w:r>
         <w:rPr>
           <w:rStyle w:val="Strong"/>
-          <w:rFonts w:ascii="Arial" w:eastAsiaTheme="majorEastAsia" w:hAnsi="Arial" w:cs="Arial"/>
+          <w:rFonts w:ascii="Calibri" w:eastAsiaTheme="majorEastAsia" w:hAnsi="Calibri" w:cs="Calibri"/>
         </w:rPr>
         <w:t>Engagement</w:t>
       </w:r>
       <w:r>
         <w:rPr>
-          <w:rFonts w:ascii="Arial" w:hAnsi="Arial" w:cs="Arial"/>
+          <w:rFonts w:ascii="Calibri" w:hAnsi="Calibri" w:cs="Calibri"/>
         </w:rPr>
         <w:t>: Feedback will be collected to iteratively improve explanations</w:t>
       </w:r>
@@ -1351,7 +2290,7 @@
       <w:pPr>
         <w:pStyle w:val="NormalWeb"/>
         <w:rPr>
-          <w:rFonts w:ascii="Arial" w:hAnsi="Arial" w:cs="Arial"/>
+          <w:rFonts w:ascii="Calibri" w:hAnsi="Calibri" w:cs="Calibri"/>
         </w:rPr>
       </w:pPr>
     </w:p>
@@ -1359,34 +2298,18 @@
       <w:pPr>
         <w:pStyle w:val="NormalWeb"/>
         <w:rPr>
-          <w:rFonts w:ascii="Arial" w:hAnsi="Arial" w:cs="Arial"/>
+          <w:rFonts w:ascii="Calibri" w:hAnsi="Calibri" w:cs="Calibri"/>
           <w:b/>
           <w:bCs/>
         </w:rPr>
       </w:pPr>
       <w:r>
         <w:rPr>
-          <w:rFonts w:ascii="Arial" w:hAnsi="Arial" w:cs="Arial"/>
+          <w:rFonts w:ascii="Calibri" w:hAnsi="Calibri" w:cs="Calibri"/>
           <w:b/>
           <w:bCs/>
         </w:rPr>
-        <w:t>9</w:t>
-      </w:r>
-      <w:r>
-        <w:rPr>
-          <w:rFonts w:ascii="Arial" w:hAnsi="Arial" w:cs="Arial"/>
-          <w:b/>
-          <w:bCs/>
-        </w:rPr>
-        <w:t xml:space="preserve">. </w:t>
-      </w:r>
-      <w:r>
-        <w:rPr>
-          <w:rFonts w:ascii="Arial" w:hAnsi="Arial" w:cs="Arial"/>
-          <w:b/>
-          <w:bCs/>
-        </w:rPr>
-        <w:t>Risk and Mitigation</w:t>
+        <w:t>9. Risk and Mitigation</w:t>
       </w:r>
     </w:p>
     <w:tbl>
@@ -1414,14 +2337,14 @@
               <w:pStyle w:val="NormalWeb"/>
               <w:jc w:val="center"/>
               <w:rPr>
-                <w:rFonts w:ascii="Arial" w:hAnsi="Arial" w:cs="Arial"/>
+                <w:rFonts w:ascii="Calibri" w:hAnsi="Calibri" w:cs="Calibri"/>
                 <w:b w:val="0"/>
                 <w:bCs w:val="0"/>
               </w:rPr>
             </w:pPr>
             <w:r>
               <w:rPr>
-                <w:rFonts w:ascii="Arial" w:hAnsi="Arial" w:cs="Arial"/>
+                <w:rFonts w:ascii="Calibri" w:hAnsi="Calibri" w:cs="Calibri"/>
                 <w:b w:val="0"/>
                 <w:bCs w:val="0"/>
               </w:rPr>
@@ -1439,14 +2362,14 @@
               <w:jc w:val="center"/>
               <w:cnfStyle w:val="100000000000" w:firstRow="1" w:lastRow="0" w:firstColumn="0" w:lastColumn="0" w:oddVBand="0" w:evenVBand="0" w:oddHBand="0" w:evenHBand="0" w:firstRowFirstColumn="0" w:firstRowLastColumn="0" w:lastRowFirstColumn="0" w:lastRowLastColumn="0"/>
               <w:rPr>
-                <w:rFonts w:ascii="Arial" w:hAnsi="Arial" w:cs="Arial"/>
+                <w:rFonts w:ascii="Calibri" w:hAnsi="Calibri" w:cs="Calibri"/>
                 <w:b w:val="0"/>
                 <w:bCs w:val="0"/>
               </w:rPr>
             </w:pPr>
             <w:r>
               <w:rPr>
-                <w:rFonts w:ascii="Arial" w:hAnsi="Arial" w:cs="Arial"/>
+                <w:rFonts w:ascii="Calibri" w:hAnsi="Calibri" w:cs="Calibri"/>
                 <w:b w:val="0"/>
                 <w:bCs w:val="0"/>
               </w:rPr>
@@ -1464,14 +2387,14 @@
               <w:jc w:val="center"/>
               <w:cnfStyle w:val="100000000000" w:firstRow="1" w:lastRow="0" w:firstColumn="0" w:lastColumn="0" w:oddVBand="0" w:evenVBand="0" w:oddHBand="0" w:evenHBand="0" w:firstRowFirstColumn="0" w:firstRowLastColumn="0" w:lastRowFirstColumn="0" w:lastRowLastColumn="0"/>
               <w:rPr>
-                <w:rFonts w:ascii="Arial" w:hAnsi="Arial" w:cs="Arial"/>
+                <w:rFonts w:ascii="Calibri" w:hAnsi="Calibri" w:cs="Calibri"/>
                 <w:b w:val="0"/>
                 <w:bCs w:val="0"/>
               </w:rPr>
             </w:pPr>
             <w:r>
               <w:rPr>
-                <w:rFonts w:ascii="Arial" w:hAnsi="Arial" w:cs="Arial"/>
+                <w:rFonts w:ascii="Calibri" w:hAnsi="Calibri" w:cs="Calibri"/>
                 <w:b w:val="0"/>
                 <w:bCs w:val="0"/>
               </w:rPr>
@@ -1493,14 +2416,14 @@
             <w:pPr>
               <w:pStyle w:val="NormalWeb"/>
               <w:rPr>
-                <w:rFonts w:ascii="Arial" w:hAnsi="Arial" w:cs="Arial"/>
+                <w:rFonts w:ascii="Calibri" w:hAnsi="Calibri" w:cs="Calibri"/>
                 <w:b w:val="0"/>
                 <w:bCs w:val="0"/>
               </w:rPr>
             </w:pPr>
             <w:r>
               <w:rPr>
-                <w:rFonts w:ascii="Arial" w:hAnsi="Arial" w:cs="Arial"/>
+                <w:rFonts w:ascii="Calibri" w:hAnsi="Calibri" w:cs="Calibri"/>
                 <w:b w:val="0"/>
                 <w:bCs w:val="0"/>
               </w:rPr>
@@ -1517,12 +2440,12 @@
               <w:pStyle w:val="NormalWeb"/>
               <w:cnfStyle w:val="000000100000" w:firstRow="0" w:lastRow="0" w:firstColumn="0" w:lastColumn="0" w:oddVBand="0" w:evenVBand="0" w:oddHBand="1" w:evenHBand="0" w:firstRowFirstColumn="0" w:firstRowLastColumn="0" w:lastRowFirstColumn="0" w:lastRowLastColumn="0"/>
               <w:rPr>
-                <w:rFonts w:ascii="Arial" w:hAnsi="Arial" w:cs="Arial"/>
+                <w:rFonts w:ascii="Calibri" w:hAnsi="Calibri" w:cs="Calibri"/>
               </w:rPr>
             </w:pPr>
             <w:r>
               <w:rPr>
-                <w:rFonts w:ascii="Arial" w:hAnsi="Arial" w:cs="Arial"/>
+                <w:rFonts w:ascii="Calibri" w:hAnsi="Calibri" w:cs="Calibri"/>
               </w:rPr>
               <w:t>Medium</w:t>
             </w:r>
@@ -1537,12 +2460,12 @@
               <w:pStyle w:val="NormalWeb"/>
               <w:cnfStyle w:val="000000100000" w:firstRow="0" w:lastRow="0" w:firstColumn="0" w:lastColumn="0" w:oddVBand="0" w:evenVBand="0" w:oddHBand="1" w:evenHBand="0" w:firstRowFirstColumn="0" w:firstRowLastColumn="0" w:lastRowFirstColumn="0" w:lastRowLastColumn="0"/>
               <w:rPr>
-                <w:rFonts w:ascii="Arial" w:hAnsi="Arial" w:cs="Arial"/>
+                <w:rFonts w:ascii="Calibri" w:hAnsi="Calibri" w:cs="Calibri"/>
               </w:rPr>
             </w:pPr>
             <w:r>
               <w:rPr>
-                <w:rFonts w:ascii="Arial" w:hAnsi="Arial" w:cs="Arial"/>
+                <w:rFonts w:ascii="Calibri" w:hAnsi="Calibri" w:cs="Calibri"/>
               </w:rPr>
               <w:t>Use free tokens for development, monitor usage, switch to Hugging Face if limits exceeded</w:t>
             </w:r>
@@ -1559,14 +2482,14 @@
             <w:pPr>
               <w:pStyle w:val="NormalWeb"/>
               <w:rPr>
-                <w:rFonts w:ascii="Arial" w:hAnsi="Arial" w:cs="Arial"/>
+                <w:rFonts w:ascii="Calibri" w:hAnsi="Calibri" w:cs="Calibri"/>
                 <w:b w:val="0"/>
                 <w:bCs w:val="0"/>
               </w:rPr>
             </w:pPr>
             <w:r>
               <w:rPr>
-                <w:rFonts w:ascii="Arial" w:hAnsi="Arial" w:cs="Arial"/>
+                <w:rFonts w:ascii="Calibri" w:hAnsi="Calibri" w:cs="Calibri"/>
                 <w:b w:val="0"/>
                 <w:bCs w:val="0"/>
               </w:rPr>
@@ -1583,12 +2506,12 @@
               <w:pStyle w:val="NormalWeb"/>
               <w:cnfStyle w:val="000000000000" w:firstRow="0" w:lastRow="0" w:firstColumn="0" w:lastColumn="0" w:oddVBand="0" w:evenVBand="0" w:oddHBand="0" w:evenHBand="0" w:firstRowFirstColumn="0" w:firstRowLastColumn="0" w:lastRowFirstColumn="0" w:lastRowLastColumn="0"/>
               <w:rPr>
-                <w:rFonts w:ascii="Arial" w:hAnsi="Arial" w:cs="Arial"/>
+                <w:rFonts w:ascii="Calibri" w:hAnsi="Calibri" w:cs="Calibri"/>
               </w:rPr>
             </w:pPr>
             <w:r>
               <w:rPr>
-                <w:rFonts w:ascii="Arial" w:hAnsi="Arial" w:cs="Arial"/>
+                <w:rFonts w:ascii="Calibri" w:hAnsi="Calibri" w:cs="Calibri"/>
               </w:rPr>
               <w:t>Low</w:t>
             </w:r>
@@ -1603,12 +2526,12 @@
               <w:pStyle w:val="NormalWeb"/>
               <w:cnfStyle w:val="000000000000" w:firstRow="0" w:lastRow="0" w:firstColumn="0" w:lastColumn="0" w:oddVBand="0" w:evenVBand="0" w:oddHBand="0" w:evenHBand="0" w:firstRowFirstColumn="0" w:firstRowLastColumn="0" w:lastRowFirstColumn="0" w:lastRowLastColumn="0"/>
               <w:rPr>
-                <w:rFonts w:ascii="Arial" w:hAnsi="Arial" w:cs="Arial"/>
+                <w:rFonts w:ascii="Calibri" w:hAnsi="Calibri" w:cs="Calibri"/>
               </w:rPr>
             </w:pPr>
             <w:r>
               <w:rPr>
-                <w:rFonts w:ascii="Arial" w:hAnsi="Arial" w:cs="Arial"/>
+                <w:rFonts w:ascii="Calibri" w:hAnsi="Calibri" w:cs="Calibri"/>
               </w:rPr>
               <w:t>Use cached datasets and simulate live slices</w:t>
             </w:r>
@@ -1628,14 +2551,14 @@
             <w:pPr>
               <w:pStyle w:val="NormalWeb"/>
               <w:rPr>
-                <w:rFonts w:ascii="Arial" w:hAnsi="Arial" w:cs="Arial"/>
+                <w:rFonts w:ascii="Calibri" w:hAnsi="Calibri" w:cs="Calibri"/>
                 <w:b w:val="0"/>
                 <w:bCs w:val="0"/>
               </w:rPr>
             </w:pPr>
             <w:r>
               <w:rPr>
-                <w:rFonts w:ascii="Arial" w:hAnsi="Arial" w:cs="Arial"/>
+                <w:rFonts w:ascii="Calibri" w:hAnsi="Calibri" w:cs="Calibri"/>
                 <w:b w:val="0"/>
                 <w:bCs w:val="0"/>
               </w:rPr>
@@ -1652,12 +2575,12 @@
               <w:pStyle w:val="NormalWeb"/>
               <w:cnfStyle w:val="000000100000" w:firstRow="0" w:lastRow="0" w:firstColumn="0" w:lastColumn="0" w:oddVBand="0" w:evenVBand="0" w:oddHBand="1" w:evenHBand="0" w:firstRowFirstColumn="0" w:firstRowLastColumn="0" w:lastRowFirstColumn="0" w:lastRowLastColumn="0"/>
               <w:rPr>
-                <w:rFonts w:ascii="Arial" w:hAnsi="Arial" w:cs="Arial"/>
+                <w:rFonts w:ascii="Calibri" w:hAnsi="Calibri" w:cs="Calibri"/>
               </w:rPr>
             </w:pPr>
             <w:r>
               <w:rPr>
-                <w:rFonts w:ascii="Arial" w:hAnsi="Arial" w:cs="Arial"/>
+                <w:rFonts w:ascii="Calibri" w:hAnsi="Calibri" w:cs="Calibri"/>
               </w:rPr>
               <w:t>Medium</w:t>
             </w:r>
@@ -1672,12 +2595,12 @@
               <w:pStyle w:val="NormalWeb"/>
               <w:cnfStyle w:val="000000100000" w:firstRow="0" w:lastRow="0" w:firstColumn="0" w:lastColumn="0" w:oddVBand="0" w:evenVBand="0" w:oddHBand="1" w:evenHBand="0" w:firstRowFirstColumn="0" w:firstRowLastColumn="0" w:lastRowFirstColumn="0" w:lastRowLastColumn="0"/>
               <w:rPr>
-                <w:rFonts w:ascii="Arial" w:hAnsi="Arial" w:cs="Arial"/>
+                <w:rFonts w:ascii="Calibri" w:hAnsi="Calibri" w:cs="Calibri"/>
               </w:rPr>
             </w:pPr>
             <w:r>
               <w:rPr>
-                <w:rFonts w:ascii="Arial" w:hAnsi="Arial" w:cs="Arial"/>
+                <w:rFonts w:ascii="Calibri" w:hAnsi="Calibri" w:cs="Calibri"/>
               </w:rPr>
               <w:t>Refine prompts; add fallback explanations</w:t>
             </w:r>
@@ -1694,14 +2617,14 @@
             <w:pPr>
               <w:pStyle w:val="NormalWeb"/>
               <w:rPr>
-                <w:rFonts w:ascii="Arial" w:hAnsi="Arial" w:cs="Arial"/>
+                <w:rFonts w:ascii="Calibri" w:hAnsi="Calibri" w:cs="Calibri"/>
                 <w:b w:val="0"/>
                 <w:bCs w:val="0"/>
               </w:rPr>
             </w:pPr>
             <w:r>
               <w:rPr>
-                <w:rFonts w:ascii="Arial" w:hAnsi="Arial" w:cs="Arial"/>
+                <w:rFonts w:ascii="Calibri" w:hAnsi="Calibri" w:cs="Calibri"/>
                 <w:b w:val="0"/>
                 <w:bCs w:val="0"/>
               </w:rPr>
@@ -1718,12 +2641,12 @@
               <w:pStyle w:val="NormalWeb"/>
               <w:cnfStyle w:val="000000000000" w:firstRow="0" w:lastRow="0" w:firstColumn="0" w:lastColumn="0" w:oddVBand="0" w:evenVBand="0" w:oddHBand="0" w:evenHBand="0" w:firstRowFirstColumn="0" w:firstRowLastColumn="0" w:lastRowFirstColumn="0" w:lastRowLastColumn="0"/>
               <w:rPr>
-                <w:rFonts w:ascii="Arial" w:hAnsi="Arial" w:cs="Arial"/>
+                <w:rFonts w:ascii="Calibri" w:hAnsi="Calibri" w:cs="Calibri"/>
               </w:rPr>
             </w:pPr>
             <w:r>
               <w:rPr>
-                <w:rFonts w:ascii="Arial" w:hAnsi="Arial" w:cs="Arial"/>
+                <w:rFonts w:ascii="Calibri" w:hAnsi="Calibri" w:cs="Calibri"/>
               </w:rPr>
               <w:t>Low</w:t>
             </w:r>
@@ -1738,12 +2661,12 @@
               <w:pStyle w:val="NormalWeb"/>
               <w:cnfStyle w:val="000000000000" w:firstRow="0" w:lastRow="0" w:firstColumn="0" w:lastColumn="0" w:oddVBand="0" w:evenVBand="0" w:oddHBand="0" w:evenHBand="0" w:firstRowFirstColumn="0" w:firstRowLastColumn="0" w:lastRowFirstColumn="0" w:lastRowLastColumn="0"/>
               <w:rPr>
-                <w:rFonts w:ascii="Arial" w:hAnsi="Arial" w:cs="Arial"/>
+                <w:rFonts w:ascii="Calibri" w:hAnsi="Calibri" w:cs="Calibri"/>
               </w:rPr>
             </w:pPr>
             <w:r>
               <w:rPr>
-                <w:rFonts w:ascii="Arial" w:hAnsi="Arial" w:cs="Arial"/>
+                <w:rFonts w:ascii="Calibri" w:hAnsi="Calibri" w:cs="Calibri"/>
               </w:rPr>
               <w:t>Fixed standup slots and async comms tools</w:t>
             </w:r>
@@ -1755,7 +2678,7 @@
       <w:pPr>
         <w:pStyle w:val="NormalWeb"/>
         <w:rPr>
-          <w:rFonts w:ascii="Arial" w:hAnsi="Arial" w:cs="Arial"/>
+          <w:rFonts w:ascii="Calibri" w:hAnsi="Calibri" w:cs="Calibri"/>
           <w:b/>
           <w:bCs/>
         </w:rPr>
@@ -2072,6 +2995,417 @@
     </w:lvl>
   </w:abstractNum>
   <w:abstractNum w:abstractNumId="2" w15:restartNumberingAfterBreak="0">
+    <w:nsid w:val="16E7619F"/>
+    <w:multiLevelType w:val="hybridMultilevel"/>
+    <w:tmpl w:val="D584E64C"/>
+    <w:lvl w:ilvl="0" w:tplc="04090001">
+      <w:start w:val="1"/>
+      <w:numFmt w:val="bullet"/>
+      <w:lvlText w:val=""/>
+      <w:lvlJc w:val="left"/>
+      <w:pPr>
+        <w:ind w:left="720" w:hanging="360"/>
+      </w:pPr>
+      <w:rPr>
+        <w:rFonts w:ascii="Symbol" w:hAnsi="Symbol" w:hint="default"/>
+      </w:rPr>
+    </w:lvl>
+    <w:lvl w:ilvl="1" w:tplc="04090003" w:tentative="1">
+      <w:start w:val="1"/>
+      <w:numFmt w:val="bullet"/>
+      <w:lvlText w:val="o"/>
+      <w:lvlJc w:val="left"/>
+      <w:pPr>
+        <w:ind w:left="1440" w:hanging="360"/>
+      </w:pPr>
+      <w:rPr>
+        <w:rFonts w:ascii="Courier New" w:hAnsi="Courier New" w:cs="Courier New" w:hint="default"/>
+      </w:rPr>
+    </w:lvl>
+    <w:lvl w:ilvl="2" w:tplc="04090005" w:tentative="1">
+      <w:start w:val="1"/>
+      <w:numFmt w:val="bullet"/>
+      <w:lvlText w:val=""/>
+      <w:lvlJc w:val="left"/>
+      <w:pPr>
+        <w:ind w:left="2160" w:hanging="360"/>
+      </w:pPr>
+      <w:rPr>
+        <w:rFonts w:ascii="Wingdings" w:hAnsi="Wingdings" w:hint="default"/>
+      </w:rPr>
+    </w:lvl>
+    <w:lvl w:ilvl="3" w:tplc="04090001" w:tentative="1">
+      <w:start w:val="1"/>
+      <w:numFmt w:val="bullet"/>
+      <w:lvlText w:val=""/>
+      <w:lvlJc w:val="left"/>
+      <w:pPr>
+        <w:ind w:left="2880" w:hanging="360"/>
+      </w:pPr>
+      <w:rPr>
+        <w:rFonts w:ascii="Symbol" w:hAnsi="Symbol" w:hint="default"/>
+      </w:rPr>
+    </w:lvl>
+    <w:lvl w:ilvl="4" w:tplc="04090003" w:tentative="1">
+      <w:start w:val="1"/>
+      <w:numFmt w:val="bullet"/>
+      <w:lvlText w:val="o"/>
+      <w:lvlJc w:val="left"/>
+      <w:pPr>
+        <w:ind w:left="3600" w:hanging="360"/>
+      </w:pPr>
+      <w:rPr>
+        <w:rFonts w:ascii="Courier New" w:hAnsi="Courier New" w:cs="Courier New" w:hint="default"/>
+      </w:rPr>
+    </w:lvl>
+    <w:lvl w:ilvl="5" w:tplc="04090005" w:tentative="1">
+      <w:start w:val="1"/>
+      <w:numFmt w:val="bullet"/>
+      <w:lvlText w:val=""/>
+      <w:lvlJc w:val="left"/>
+      <w:pPr>
+        <w:ind w:left="4320" w:hanging="360"/>
+      </w:pPr>
+      <w:rPr>
+        <w:rFonts w:ascii="Wingdings" w:hAnsi="Wingdings" w:hint="default"/>
+      </w:rPr>
+    </w:lvl>
+    <w:lvl w:ilvl="6" w:tplc="04090001" w:tentative="1">
+      <w:start w:val="1"/>
+      <w:numFmt w:val="bullet"/>
+      <w:lvlText w:val=""/>
+      <w:lvlJc w:val="left"/>
+      <w:pPr>
+        <w:ind w:left="5040" w:hanging="360"/>
+      </w:pPr>
+      <w:rPr>
+        <w:rFonts w:ascii="Symbol" w:hAnsi="Symbol" w:hint="default"/>
+      </w:rPr>
+    </w:lvl>
+    <w:lvl w:ilvl="7" w:tplc="04090003" w:tentative="1">
+      <w:start w:val="1"/>
+      <w:numFmt w:val="bullet"/>
+      <w:lvlText w:val="o"/>
+      <w:lvlJc w:val="left"/>
+      <w:pPr>
+        <w:ind w:left="5760" w:hanging="360"/>
+      </w:pPr>
+      <w:rPr>
+        <w:rFonts w:ascii="Courier New" w:hAnsi="Courier New" w:cs="Courier New" w:hint="default"/>
+      </w:rPr>
+    </w:lvl>
+    <w:lvl w:ilvl="8" w:tplc="04090005" w:tentative="1">
+      <w:start w:val="1"/>
+      <w:numFmt w:val="bullet"/>
+      <w:lvlText w:val=""/>
+      <w:lvlJc w:val="left"/>
+      <w:pPr>
+        <w:ind w:left="6480" w:hanging="360"/>
+      </w:pPr>
+      <w:rPr>
+        <w:rFonts w:ascii="Wingdings" w:hAnsi="Wingdings" w:hint="default"/>
+      </w:rPr>
+    </w:lvl>
+  </w:abstractNum>
+  <w:abstractNum w:abstractNumId="3" w15:restartNumberingAfterBreak="0">
+    <w:nsid w:val="17781C79"/>
+    <w:multiLevelType w:val="multilevel"/>
+    <w:tmpl w:val="031CC7D2"/>
+    <w:lvl w:ilvl="0">
+      <w:start w:val="1"/>
+      <w:numFmt w:val="bullet"/>
+      <w:lvlText w:val=""/>
+      <w:lvlJc w:val="left"/>
+      <w:pPr>
+        <w:tabs>
+          <w:tab w:val="num" w:pos="720"/>
+        </w:tabs>
+        <w:ind w:left="720" w:hanging="360"/>
+      </w:pPr>
+      <w:rPr>
+        <w:rFonts w:ascii="Symbol" w:hAnsi="Symbol" w:hint="default"/>
+        <w:sz w:val="20"/>
+      </w:rPr>
+    </w:lvl>
+    <w:lvl w:ilvl="1" w:tentative="1">
+      <w:start w:val="1"/>
+      <w:numFmt w:val="bullet"/>
+      <w:lvlText w:val="o"/>
+      <w:lvlJc w:val="left"/>
+      <w:pPr>
+        <w:tabs>
+          <w:tab w:val="num" w:pos="1440"/>
+        </w:tabs>
+        <w:ind w:left="1440" w:hanging="360"/>
+      </w:pPr>
+      <w:rPr>
+        <w:rFonts w:ascii="Courier New" w:hAnsi="Courier New" w:hint="default"/>
+        <w:sz w:val="20"/>
+      </w:rPr>
+    </w:lvl>
+    <w:lvl w:ilvl="2" w:tentative="1">
+      <w:start w:val="1"/>
+      <w:numFmt w:val="bullet"/>
+      <w:lvlText w:val=""/>
+      <w:lvlJc w:val="left"/>
+      <w:pPr>
+        <w:tabs>
+          <w:tab w:val="num" w:pos="2160"/>
+        </w:tabs>
+        <w:ind w:left="2160" w:hanging="360"/>
+      </w:pPr>
+      <w:rPr>
+        <w:rFonts w:ascii="Wingdings" w:hAnsi="Wingdings" w:hint="default"/>
+        <w:sz w:val="20"/>
+      </w:rPr>
+    </w:lvl>
+    <w:lvl w:ilvl="3" w:tentative="1">
+      <w:start w:val="1"/>
+      <w:numFmt w:val="bullet"/>
+      <w:lvlText w:val=""/>
+      <w:lvlJc w:val="left"/>
+      <w:pPr>
+        <w:tabs>
+          <w:tab w:val="num" w:pos="2880"/>
+        </w:tabs>
+        <w:ind w:left="2880" w:hanging="360"/>
+      </w:pPr>
+      <w:rPr>
+        <w:rFonts w:ascii="Wingdings" w:hAnsi="Wingdings" w:hint="default"/>
+        <w:sz w:val="20"/>
+      </w:rPr>
+    </w:lvl>
+    <w:lvl w:ilvl="4" w:tentative="1">
+      <w:start w:val="1"/>
+      <w:numFmt w:val="bullet"/>
+      <w:lvlText w:val=""/>
+      <w:lvlJc w:val="left"/>
+      <w:pPr>
+        <w:tabs>
+          <w:tab w:val="num" w:pos="3600"/>
+        </w:tabs>
+        <w:ind w:left="3600" w:hanging="360"/>
+      </w:pPr>
+      <w:rPr>
+        <w:rFonts w:ascii="Wingdings" w:hAnsi="Wingdings" w:hint="default"/>
+        <w:sz w:val="20"/>
+      </w:rPr>
+    </w:lvl>
+    <w:lvl w:ilvl="5" w:tentative="1">
+      <w:start w:val="1"/>
+      <w:numFmt w:val="bullet"/>
+      <w:lvlText w:val=""/>
+      <w:lvlJc w:val="left"/>
+      <w:pPr>
+        <w:tabs>
+          <w:tab w:val="num" w:pos="4320"/>
+        </w:tabs>
+        <w:ind w:left="4320" w:hanging="360"/>
+      </w:pPr>
+      <w:rPr>
+        <w:rFonts w:ascii="Wingdings" w:hAnsi="Wingdings" w:hint="default"/>
+        <w:sz w:val="20"/>
+      </w:rPr>
+    </w:lvl>
+    <w:lvl w:ilvl="6" w:tentative="1">
+      <w:start w:val="1"/>
+      <w:numFmt w:val="bullet"/>
+      <w:lvlText w:val=""/>
+      <w:lvlJc w:val="left"/>
+      <w:pPr>
+        <w:tabs>
+          <w:tab w:val="num" w:pos="5040"/>
+        </w:tabs>
+        <w:ind w:left="5040" w:hanging="360"/>
+      </w:pPr>
+      <w:rPr>
+        <w:rFonts w:ascii="Wingdings" w:hAnsi="Wingdings" w:hint="default"/>
+        <w:sz w:val="20"/>
+      </w:rPr>
+    </w:lvl>
+    <w:lvl w:ilvl="7" w:tentative="1">
+      <w:start w:val="1"/>
+      <w:numFmt w:val="bullet"/>
+      <w:lvlText w:val=""/>
+      <w:lvlJc w:val="left"/>
+      <w:pPr>
+        <w:tabs>
+          <w:tab w:val="num" w:pos="5760"/>
+        </w:tabs>
+        <w:ind w:left="5760" w:hanging="360"/>
+      </w:pPr>
+      <w:rPr>
+        <w:rFonts w:ascii="Wingdings" w:hAnsi="Wingdings" w:hint="default"/>
+        <w:sz w:val="20"/>
+      </w:rPr>
+    </w:lvl>
+    <w:lvl w:ilvl="8" w:tentative="1">
+      <w:start w:val="1"/>
+      <w:numFmt w:val="bullet"/>
+      <w:lvlText w:val=""/>
+      <w:lvlJc w:val="left"/>
+      <w:pPr>
+        <w:tabs>
+          <w:tab w:val="num" w:pos="6480"/>
+        </w:tabs>
+        <w:ind w:left="6480" w:hanging="360"/>
+      </w:pPr>
+      <w:rPr>
+        <w:rFonts w:ascii="Wingdings" w:hAnsi="Wingdings" w:hint="default"/>
+        <w:sz w:val="20"/>
+      </w:rPr>
+    </w:lvl>
+  </w:abstractNum>
+  <w:abstractNum w:abstractNumId="4" w15:restartNumberingAfterBreak="0">
+    <w:nsid w:val="1CC44C49"/>
+    <w:multiLevelType w:val="multilevel"/>
+    <w:tmpl w:val="B7547F84"/>
+    <w:lvl w:ilvl="0">
+      <w:start w:val="1"/>
+      <w:numFmt w:val="bullet"/>
+      <w:lvlText w:val=""/>
+      <w:lvlJc w:val="left"/>
+      <w:pPr>
+        <w:tabs>
+          <w:tab w:val="num" w:pos="720"/>
+        </w:tabs>
+        <w:ind w:left="720" w:hanging="360"/>
+      </w:pPr>
+      <w:rPr>
+        <w:rFonts w:ascii="Symbol" w:hAnsi="Symbol" w:hint="default"/>
+        <w:sz w:val="20"/>
+      </w:rPr>
+    </w:lvl>
+    <w:lvl w:ilvl="1" w:tentative="1">
+      <w:start w:val="1"/>
+      <w:numFmt w:val="bullet"/>
+      <w:lvlText w:val="o"/>
+      <w:lvlJc w:val="left"/>
+      <w:pPr>
+        <w:tabs>
+          <w:tab w:val="num" w:pos="1440"/>
+        </w:tabs>
+        <w:ind w:left="1440" w:hanging="360"/>
+      </w:pPr>
+      <w:rPr>
+        <w:rFonts w:ascii="Courier New" w:hAnsi="Courier New" w:hint="default"/>
+        <w:sz w:val="20"/>
+      </w:rPr>
+    </w:lvl>
+    <w:lvl w:ilvl="2" w:tentative="1">
+      <w:start w:val="1"/>
+      <w:numFmt w:val="bullet"/>
+      <w:lvlText w:val=""/>
+      <w:lvlJc w:val="left"/>
+      <w:pPr>
+        <w:tabs>
+          <w:tab w:val="num" w:pos="2160"/>
+        </w:tabs>
+        <w:ind w:left="2160" w:hanging="360"/>
+      </w:pPr>
+      <w:rPr>
+        <w:rFonts w:ascii="Wingdings" w:hAnsi="Wingdings" w:hint="default"/>
+        <w:sz w:val="20"/>
+      </w:rPr>
+    </w:lvl>
+    <w:lvl w:ilvl="3" w:tentative="1">
+      <w:start w:val="1"/>
+      <w:numFmt w:val="bullet"/>
+      <w:lvlText w:val=""/>
+      <w:lvlJc w:val="left"/>
+      <w:pPr>
+        <w:tabs>
+          <w:tab w:val="num" w:pos="2880"/>
+        </w:tabs>
+        <w:ind w:left="2880" w:hanging="360"/>
+      </w:pPr>
+      <w:rPr>
+        <w:rFonts w:ascii="Wingdings" w:hAnsi="Wingdings" w:hint="default"/>
+        <w:sz w:val="20"/>
+      </w:rPr>
+    </w:lvl>
+    <w:lvl w:ilvl="4" w:tentative="1">
+      <w:start w:val="1"/>
+      <w:numFmt w:val="bullet"/>
+      <w:lvlText w:val=""/>
+      <w:lvlJc w:val="left"/>
+      <w:pPr>
+        <w:tabs>
+          <w:tab w:val="num" w:pos="3600"/>
+        </w:tabs>
+        <w:ind w:left="3600" w:hanging="360"/>
+      </w:pPr>
+      <w:rPr>
+        <w:rFonts w:ascii="Wingdings" w:hAnsi="Wingdings" w:hint="default"/>
+        <w:sz w:val="20"/>
+      </w:rPr>
+    </w:lvl>
+    <w:lvl w:ilvl="5" w:tentative="1">
+      <w:start w:val="1"/>
+      <w:numFmt w:val="bullet"/>
+      <w:lvlText w:val=""/>
+      <w:lvlJc w:val="left"/>
+      <w:pPr>
+        <w:tabs>
+          <w:tab w:val="num" w:pos="4320"/>
+        </w:tabs>
+        <w:ind w:left="4320" w:hanging="360"/>
+      </w:pPr>
+      <w:rPr>
+        <w:rFonts w:ascii="Wingdings" w:hAnsi="Wingdings" w:hint="default"/>
+        <w:sz w:val="20"/>
+      </w:rPr>
+    </w:lvl>
+    <w:lvl w:ilvl="6" w:tentative="1">
+      <w:start w:val="1"/>
+      <w:numFmt w:val="bullet"/>
+      <w:lvlText w:val=""/>
+      <w:lvlJc w:val="left"/>
+      <w:pPr>
+        <w:tabs>
+          <w:tab w:val="num" w:pos="5040"/>
+        </w:tabs>
+        <w:ind w:left="5040" w:hanging="360"/>
+      </w:pPr>
+      <w:rPr>
+        <w:rFonts w:ascii="Wingdings" w:hAnsi="Wingdings" w:hint="default"/>
+        <w:sz w:val="20"/>
+      </w:rPr>
+    </w:lvl>
+    <w:lvl w:ilvl="7" w:tentative="1">
+      <w:start w:val="1"/>
+      <w:numFmt w:val="bullet"/>
+      <w:lvlText w:val=""/>
+      <w:lvlJc w:val="left"/>
+      <w:pPr>
+        <w:tabs>
+          <w:tab w:val="num" w:pos="5760"/>
+        </w:tabs>
+        <w:ind w:left="5760" w:hanging="360"/>
+      </w:pPr>
+      <w:rPr>
+        <w:rFonts w:ascii="Wingdings" w:hAnsi="Wingdings" w:hint="default"/>
+        <w:sz w:val="20"/>
+      </w:rPr>
+    </w:lvl>
+    <w:lvl w:ilvl="8" w:tentative="1">
+      <w:start w:val="1"/>
+      <w:numFmt w:val="bullet"/>
+      <w:lvlText w:val=""/>
+      <w:lvlJc w:val="left"/>
+      <w:pPr>
+        <w:tabs>
+          <w:tab w:val="num" w:pos="6480"/>
+        </w:tabs>
+        <w:ind w:left="6480" w:hanging="360"/>
+      </w:pPr>
+      <w:rPr>
+        <w:rFonts w:ascii="Wingdings" w:hAnsi="Wingdings" w:hint="default"/>
+        <w:sz w:val="20"/>
+      </w:rPr>
+    </w:lvl>
+  </w:abstractNum>
+  <w:abstractNum w:abstractNumId="5" w15:restartNumberingAfterBreak="0">
     <w:nsid w:val="245C2378"/>
     <w:multiLevelType w:val="multilevel"/>
     <w:tmpl w:val="FBE2928E"/>
@@ -2220,7 +3554,7 @@
       </w:rPr>
     </w:lvl>
   </w:abstractNum>
-  <w:abstractNum w:abstractNumId="3" w15:restartNumberingAfterBreak="0">
+  <w:abstractNum w:abstractNumId="6" w15:restartNumberingAfterBreak="0">
     <w:nsid w:val="282433E5"/>
     <w:multiLevelType w:val="multilevel"/>
     <w:tmpl w:val="161EF556"/>
@@ -2369,7 +3703,7 @@
       </w:rPr>
     </w:lvl>
   </w:abstractNum>
-  <w:abstractNum w:abstractNumId="4" w15:restartNumberingAfterBreak="0">
+  <w:abstractNum w:abstractNumId="7" w15:restartNumberingAfterBreak="0">
     <w:nsid w:val="2FA32CF6"/>
     <w:multiLevelType w:val="multilevel"/>
     <w:tmpl w:val="2D7095FC"/>
@@ -2518,7 +3852,156 @@
       </w:rPr>
     </w:lvl>
   </w:abstractNum>
-  <w:abstractNum w:abstractNumId="5" w15:restartNumberingAfterBreak="0">
+  <w:abstractNum w:abstractNumId="8" w15:restartNumberingAfterBreak="0">
+    <w:nsid w:val="333B2BB7"/>
+    <w:multiLevelType w:val="multilevel"/>
+    <w:tmpl w:val="7E6EE5A4"/>
+    <w:lvl w:ilvl="0">
+      <w:start w:val="1"/>
+      <w:numFmt w:val="bullet"/>
+      <w:lvlText w:val=""/>
+      <w:lvlJc w:val="left"/>
+      <w:pPr>
+        <w:tabs>
+          <w:tab w:val="num" w:pos="720"/>
+        </w:tabs>
+        <w:ind w:left="720" w:hanging="360"/>
+      </w:pPr>
+      <w:rPr>
+        <w:rFonts w:ascii="Symbol" w:hAnsi="Symbol" w:hint="default"/>
+        <w:sz w:val="20"/>
+      </w:rPr>
+    </w:lvl>
+    <w:lvl w:ilvl="1" w:tentative="1">
+      <w:start w:val="1"/>
+      <w:numFmt w:val="bullet"/>
+      <w:lvlText w:val="o"/>
+      <w:lvlJc w:val="left"/>
+      <w:pPr>
+        <w:tabs>
+          <w:tab w:val="num" w:pos="1440"/>
+        </w:tabs>
+        <w:ind w:left="1440" w:hanging="360"/>
+      </w:pPr>
+      <w:rPr>
+        <w:rFonts w:ascii="Courier New" w:hAnsi="Courier New" w:hint="default"/>
+        <w:sz w:val="20"/>
+      </w:rPr>
+    </w:lvl>
+    <w:lvl w:ilvl="2" w:tentative="1">
+      <w:start w:val="1"/>
+      <w:numFmt w:val="bullet"/>
+      <w:lvlText w:val=""/>
+      <w:lvlJc w:val="left"/>
+      <w:pPr>
+        <w:tabs>
+          <w:tab w:val="num" w:pos="2160"/>
+        </w:tabs>
+        <w:ind w:left="2160" w:hanging="360"/>
+      </w:pPr>
+      <w:rPr>
+        <w:rFonts w:ascii="Wingdings" w:hAnsi="Wingdings" w:hint="default"/>
+        <w:sz w:val="20"/>
+      </w:rPr>
+    </w:lvl>
+    <w:lvl w:ilvl="3" w:tentative="1">
+      <w:start w:val="1"/>
+      <w:numFmt w:val="bullet"/>
+      <w:lvlText w:val=""/>
+      <w:lvlJc w:val="left"/>
+      <w:pPr>
+        <w:tabs>
+          <w:tab w:val="num" w:pos="2880"/>
+        </w:tabs>
+        <w:ind w:left="2880" w:hanging="360"/>
+      </w:pPr>
+      <w:rPr>
+        <w:rFonts w:ascii="Wingdings" w:hAnsi="Wingdings" w:hint="default"/>
+        <w:sz w:val="20"/>
+      </w:rPr>
+    </w:lvl>
+    <w:lvl w:ilvl="4" w:tentative="1">
+      <w:start w:val="1"/>
+      <w:numFmt w:val="bullet"/>
+      <w:lvlText w:val=""/>
+      <w:lvlJc w:val="left"/>
+      <w:pPr>
+        <w:tabs>
+          <w:tab w:val="num" w:pos="3600"/>
+        </w:tabs>
+        <w:ind w:left="3600" w:hanging="360"/>
+      </w:pPr>
+      <w:rPr>
+        <w:rFonts w:ascii="Wingdings" w:hAnsi="Wingdings" w:hint="default"/>
+        <w:sz w:val="20"/>
+      </w:rPr>
+    </w:lvl>
+    <w:lvl w:ilvl="5" w:tentative="1">
+      <w:start w:val="1"/>
+      <w:numFmt w:val="bullet"/>
+      <w:lvlText w:val=""/>
+      <w:lvlJc w:val="left"/>
+      <w:pPr>
+        <w:tabs>
+          <w:tab w:val="num" w:pos="4320"/>
+        </w:tabs>
+        <w:ind w:left="4320" w:hanging="360"/>
+      </w:pPr>
+      <w:rPr>
+        <w:rFonts w:ascii="Wingdings" w:hAnsi="Wingdings" w:hint="default"/>
+        <w:sz w:val="20"/>
+      </w:rPr>
+    </w:lvl>
+    <w:lvl w:ilvl="6" w:tentative="1">
+      <w:start w:val="1"/>
+      <w:numFmt w:val="bullet"/>
+      <w:lvlText w:val=""/>
+      <w:lvlJc w:val="left"/>
+      <w:pPr>
+        <w:tabs>
+          <w:tab w:val="num" w:pos="5040"/>
+        </w:tabs>
+        <w:ind w:left="5040" w:hanging="360"/>
+      </w:pPr>
+      <w:rPr>
+        <w:rFonts w:ascii="Wingdings" w:hAnsi="Wingdings" w:hint="default"/>
+        <w:sz w:val="20"/>
+      </w:rPr>
+    </w:lvl>
+    <w:lvl w:ilvl="7" w:tentative="1">
+      <w:start w:val="1"/>
+      <w:numFmt w:val="bullet"/>
+      <w:lvlText w:val=""/>
+      <w:lvlJc w:val="left"/>
+      <w:pPr>
+        <w:tabs>
+          <w:tab w:val="num" w:pos="5760"/>
+        </w:tabs>
+        <w:ind w:left="5760" w:hanging="360"/>
+      </w:pPr>
+      <w:rPr>
+        <w:rFonts w:ascii="Wingdings" w:hAnsi="Wingdings" w:hint="default"/>
+        <w:sz w:val="20"/>
+      </w:rPr>
+    </w:lvl>
+    <w:lvl w:ilvl="8" w:tentative="1">
+      <w:start w:val="1"/>
+      <w:numFmt w:val="bullet"/>
+      <w:lvlText w:val=""/>
+      <w:lvlJc w:val="left"/>
+      <w:pPr>
+        <w:tabs>
+          <w:tab w:val="num" w:pos="6480"/>
+        </w:tabs>
+        <w:ind w:left="6480" w:hanging="360"/>
+      </w:pPr>
+      <w:rPr>
+        <w:rFonts w:ascii="Wingdings" w:hAnsi="Wingdings" w:hint="default"/>
+        <w:sz w:val="20"/>
+      </w:rPr>
+    </w:lvl>
+  </w:abstractNum>
+  <w:abstractNum w:abstractNumId="9" w15:restartNumberingAfterBreak="0">
     <w:nsid w:val="3F0A1A46"/>
     <w:multiLevelType w:val="hybridMultilevel"/>
     <w:tmpl w:val="2EB066D6"/>
@@ -2631,7 +4114,7 @@
       </w:rPr>
     </w:lvl>
   </w:abstractNum>
-  <w:abstractNum w:abstractNumId="6" w15:restartNumberingAfterBreak="0">
+  <w:abstractNum w:abstractNumId="10" w15:restartNumberingAfterBreak="0">
     <w:nsid w:val="4F6E7B61"/>
     <w:multiLevelType w:val="multilevel"/>
     <w:tmpl w:val="23B68350"/>
@@ -2780,7 +4263,305 @@
       </w:rPr>
     </w:lvl>
   </w:abstractNum>
-  <w:abstractNum w:abstractNumId="7" w15:restartNumberingAfterBreak="0">
+  <w:abstractNum w:abstractNumId="11" w15:restartNumberingAfterBreak="0">
+    <w:nsid w:val="504B1C70"/>
+    <w:multiLevelType w:val="multilevel"/>
+    <w:tmpl w:val="3CB2CB26"/>
+    <w:lvl w:ilvl="0">
+      <w:start w:val="1"/>
+      <w:numFmt w:val="bullet"/>
+      <w:lvlText w:val=""/>
+      <w:lvlJc w:val="left"/>
+      <w:pPr>
+        <w:tabs>
+          <w:tab w:val="num" w:pos="720"/>
+        </w:tabs>
+        <w:ind w:left="720" w:hanging="360"/>
+      </w:pPr>
+      <w:rPr>
+        <w:rFonts w:ascii="Symbol" w:hAnsi="Symbol" w:hint="default"/>
+        <w:sz w:val="20"/>
+      </w:rPr>
+    </w:lvl>
+    <w:lvl w:ilvl="1" w:tentative="1">
+      <w:start w:val="1"/>
+      <w:numFmt w:val="bullet"/>
+      <w:lvlText w:val="o"/>
+      <w:lvlJc w:val="left"/>
+      <w:pPr>
+        <w:tabs>
+          <w:tab w:val="num" w:pos="1440"/>
+        </w:tabs>
+        <w:ind w:left="1440" w:hanging="360"/>
+      </w:pPr>
+      <w:rPr>
+        <w:rFonts w:ascii="Courier New" w:hAnsi="Courier New" w:hint="default"/>
+        <w:sz w:val="20"/>
+      </w:rPr>
+    </w:lvl>
+    <w:lvl w:ilvl="2" w:tentative="1">
+      <w:start w:val="1"/>
+      <w:numFmt w:val="bullet"/>
+      <w:lvlText w:val=""/>
+      <w:lvlJc w:val="left"/>
+      <w:pPr>
+        <w:tabs>
+          <w:tab w:val="num" w:pos="2160"/>
+        </w:tabs>
+        <w:ind w:left="2160" w:hanging="360"/>
+      </w:pPr>
+      <w:rPr>
+        <w:rFonts w:ascii="Wingdings" w:hAnsi="Wingdings" w:hint="default"/>
+        <w:sz w:val="20"/>
+      </w:rPr>
+    </w:lvl>
+    <w:lvl w:ilvl="3" w:tentative="1">
+      <w:start w:val="1"/>
+      <w:numFmt w:val="bullet"/>
+      <w:lvlText w:val=""/>
+      <w:lvlJc w:val="left"/>
+      <w:pPr>
+        <w:tabs>
+          <w:tab w:val="num" w:pos="2880"/>
+        </w:tabs>
+        <w:ind w:left="2880" w:hanging="360"/>
+      </w:pPr>
+      <w:rPr>
+        <w:rFonts w:ascii="Wingdings" w:hAnsi="Wingdings" w:hint="default"/>
+        <w:sz w:val="20"/>
+      </w:rPr>
+    </w:lvl>
+    <w:lvl w:ilvl="4" w:tentative="1">
+      <w:start w:val="1"/>
+      <w:numFmt w:val="bullet"/>
+      <w:lvlText w:val=""/>
+      <w:lvlJc w:val="left"/>
+      <w:pPr>
+        <w:tabs>
+          <w:tab w:val="num" w:pos="3600"/>
+        </w:tabs>
+        <w:ind w:left="3600" w:hanging="360"/>
+      </w:pPr>
+      <w:rPr>
+        <w:rFonts w:ascii="Wingdings" w:hAnsi="Wingdings" w:hint="default"/>
+        <w:sz w:val="20"/>
+      </w:rPr>
+    </w:lvl>
+    <w:lvl w:ilvl="5" w:tentative="1">
+      <w:start w:val="1"/>
+      <w:numFmt w:val="bullet"/>
+      <w:lvlText w:val=""/>
+      <w:lvlJc w:val="left"/>
+      <w:pPr>
+        <w:tabs>
+          <w:tab w:val="num" w:pos="4320"/>
+        </w:tabs>
+        <w:ind w:left="4320" w:hanging="360"/>
+      </w:pPr>
+      <w:rPr>
+        <w:rFonts w:ascii="Wingdings" w:hAnsi="Wingdings" w:hint="default"/>
+        <w:sz w:val="20"/>
+      </w:rPr>
+    </w:lvl>
+    <w:lvl w:ilvl="6" w:tentative="1">
+      <w:start w:val="1"/>
+      <w:numFmt w:val="bullet"/>
+      <w:lvlText w:val=""/>
+      <w:lvlJc w:val="left"/>
+      <w:pPr>
+        <w:tabs>
+          <w:tab w:val="num" w:pos="5040"/>
+        </w:tabs>
+        <w:ind w:left="5040" w:hanging="360"/>
+      </w:pPr>
+      <w:rPr>
+        <w:rFonts w:ascii="Wingdings" w:hAnsi="Wingdings" w:hint="default"/>
+        <w:sz w:val="20"/>
+      </w:rPr>
+    </w:lvl>
+    <w:lvl w:ilvl="7" w:tentative="1">
+      <w:start w:val="1"/>
+      <w:numFmt w:val="bullet"/>
+      <w:lvlText w:val=""/>
+      <w:lvlJc w:val="left"/>
+      <w:pPr>
+        <w:tabs>
+          <w:tab w:val="num" w:pos="5760"/>
+        </w:tabs>
+        <w:ind w:left="5760" w:hanging="360"/>
+      </w:pPr>
+      <w:rPr>
+        <w:rFonts w:ascii="Wingdings" w:hAnsi="Wingdings" w:hint="default"/>
+        <w:sz w:val="20"/>
+      </w:rPr>
+    </w:lvl>
+    <w:lvl w:ilvl="8" w:tentative="1">
+      <w:start w:val="1"/>
+      <w:numFmt w:val="bullet"/>
+      <w:lvlText w:val=""/>
+      <w:lvlJc w:val="left"/>
+      <w:pPr>
+        <w:tabs>
+          <w:tab w:val="num" w:pos="6480"/>
+        </w:tabs>
+        <w:ind w:left="6480" w:hanging="360"/>
+      </w:pPr>
+      <w:rPr>
+        <w:rFonts w:ascii="Wingdings" w:hAnsi="Wingdings" w:hint="default"/>
+        <w:sz w:val="20"/>
+      </w:rPr>
+    </w:lvl>
+  </w:abstractNum>
+  <w:abstractNum w:abstractNumId="12" w15:restartNumberingAfterBreak="0">
+    <w:nsid w:val="5370302C"/>
+    <w:multiLevelType w:val="multilevel"/>
+    <w:tmpl w:val="72F21EB8"/>
+    <w:lvl w:ilvl="0">
+      <w:start w:val="1"/>
+      <w:numFmt w:val="bullet"/>
+      <w:lvlText w:val=""/>
+      <w:lvlJc w:val="left"/>
+      <w:pPr>
+        <w:tabs>
+          <w:tab w:val="num" w:pos="720"/>
+        </w:tabs>
+        <w:ind w:left="720" w:hanging="360"/>
+      </w:pPr>
+      <w:rPr>
+        <w:rFonts w:ascii="Symbol" w:hAnsi="Symbol" w:hint="default"/>
+        <w:sz w:val="20"/>
+      </w:rPr>
+    </w:lvl>
+    <w:lvl w:ilvl="1" w:tentative="1">
+      <w:start w:val="1"/>
+      <w:numFmt w:val="bullet"/>
+      <w:lvlText w:val="o"/>
+      <w:lvlJc w:val="left"/>
+      <w:pPr>
+        <w:tabs>
+          <w:tab w:val="num" w:pos="1440"/>
+        </w:tabs>
+        <w:ind w:left="1440" w:hanging="360"/>
+      </w:pPr>
+      <w:rPr>
+        <w:rFonts w:ascii="Courier New" w:hAnsi="Courier New" w:hint="default"/>
+        <w:sz w:val="20"/>
+      </w:rPr>
+    </w:lvl>
+    <w:lvl w:ilvl="2" w:tentative="1">
+      <w:start w:val="1"/>
+      <w:numFmt w:val="bullet"/>
+      <w:lvlText w:val=""/>
+      <w:lvlJc w:val="left"/>
+      <w:pPr>
+        <w:tabs>
+          <w:tab w:val="num" w:pos="2160"/>
+        </w:tabs>
+        <w:ind w:left="2160" w:hanging="360"/>
+      </w:pPr>
+      <w:rPr>
+        <w:rFonts w:ascii="Wingdings" w:hAnsi="Wingdings" w:hint="default"/>
+        <w:sz w:val="20"/>
+      </w:rPr>
+    </w:lvl>
+    <w:lvl w:ilvl="3" w:tentative="1">
+      <w:start w:val="1"/>
+      <w:numFmt w:val="bullet"/>
+      <w:lvlText w:val=""/>
+      <w:lvlJc w:val="left"/>
+      <w:pPr>
+        <w:tabs>
+          <w:tab w:val="num" w:pos="2880"/>
+        </w:tabs>
+        <w:ind w:left="2880" w:hanging="360"/>
+      </w:pPr>
+      <w:rPr>
+        <w:rFonts w:ascii="Wingdings" w:hAnsi="Wingdings" w:hint="default"/>
+        <w:sz w:val="20"/>
+      </w:rPr>
+    </w:lvl>
+    <w:lvl w:ilvl="4" w:tentative="1">
+      <w:start w:val="1"/>
+      <w:numFmt w:val="bullet"/>
+      <w:lvlText w:val=""/>
+      <w:lvlJc w:val="left"/>
+      <w:pPr>
+        <w:tabs>
+          <w:tab w:val="num" w:pos="3600"/>
+        </w:tabs>
+        <w:ind w:left="3600" w:hanging="360"/>
+      </w:pPr>
+      <w:rPr>
+        <w:rFonts w:ascii="Wingdings" w:hAnsi="Wingdings" w:hint="default"/>
+        <w:sz w:val="20"/>
+      </w:rPr>
+    </w:lvl>
+    <w:lvl w:ilvl="5" w:tentative="1">
+      <w:start w:val="1"/>
+      <w:numFmt w:val="bullet"/>
+      <w:lvlText w:val=""/>
+      <w:lvlJc w:val="left"/>
+      <w:pPr>
+        <w:tabs>
+          <w:tab w:val="num" w:pos="4320"/>
+        </w:tabs>
+        <w:ind w:left="4320" w:hanging="360"/>
+      </w:pPr>
+      <w:rPr>
+        <w:rFonts w:ascii="Wingdings" w:hAnsi="Wingdings" w:hint="default"/>
+        <w:sz w:val="20"/>
+      </w:rPr>
+    </w:lvl>
+    <w:lvl w:ilvl="6" w:tentative="1">
+      <w:start w:val="1"/>
+      <w:numFmt w:val="bullet"/>
+      <w:lvlText w:val=""/>
+      <w:lvlJc w:val="left"/>
+      <w:pPr>
+        <w:tabs>
+          <w:tab w:val="num" w:pos="5040"/>
+        </w:tabs>
+        <w:ind w:left="5040" w:hanging="360"/>
+      </w:pPr>
+      <w:rPr>
+        <w:rFonts w:ascii="Wingdings" w:hAnsi="Wingdings" w:hint="default"/>
+        <w:sz w:val="20"/>
+      </w:rPr>
+    </w:lvl>
+    <w:lvl w:ilvl="7" w:tentative="1">
+      <w:start w:val="1"/>
+      <w:numFmt w:val="bullet"/>
+      <w:lvlText w:val=""/>
+      <w:lvlJc w:val="left"/>
+      <w:pPr>
+        <w:tabs>
+          <w:tab w:val="num" w:pos="5760"/>
+        </w:tabs>
+        <w:ind w:left="5760" w:hanging="360"/>
+      </w:pPr>
+      <w:rPr>
+        <w:rFonts w:ascii="Wingdings" w:hAnsi="Wingdings" w:hint="default"/>
+        <w:sz w:val="20"/>
+      </w:rPr>
+    </w:lvl>
+    <w:lvl w:ilvl="8" w:tentative="1">
+      <w:start w:val="1"/>
+      <w:numFmt w:val="bullet"/>
+      <w:lvlText w:val=""/>
+      <w:lvlJc w:val="left"/>
+      <w:pPr>
+        <w:tabs>
+          <w:tab w:val="num" w:pos="6480"/>
+        </w:tabs>
+        <w:ind w:left="6480" w:hanging="360"/>
+      </w:pPr>
+      <w:rPr>
+        <w:rFonts w:ascii="Wingdings" w:hAnsi="Wingdings" w:hint="default"/>
+        <w:sz w:val="20"/>
+      </w:rPr>
+    </w:lvl>
+  </w:abstractNum>
+  <w:abstractNum w:abstractNumId="13" w15:restartNumberingAfterBreak="0">
     <w:nsid w:val="7B7B7A83"/>
     <w:multiLevelType w:val="multilevel"/>
     <w:tmpl w:val="6C602EFE"/>
@@ -2930,31 +4711,49 @@
     </w:lvl>
   </w:abstractNum>
   <w:num w:numId="1" w16cid:durableId="684941180">
-    <w:abstractNumId w:val="7"/>
+    <w:abstractNumId w:val="13"/>
   </w:num>
   <w:num w:numId="2" w16cid:durableId="2001424671">
     <w:abstractNumId w:val="0"/>
   </w:num>
   <w:num w:numId="3" w16cid:durableId="27923992">
+    <w:abstractNumId w:val="9"/>
+  </w:num>
+  <w:num w:numId="4" w16cid:durableId="2020890080">
     <w:abstractNumId w:val="5"/>
   </w:num>
-  <w:num w:numId="4" w16cid:durableId="2020890080">
-    <w:abstractNumId w:val="2"/>
-  </w:num>
   <w:num w:numId="5" w16cid:durableId="1010645250">
-    <w:abstractNumId w:val="3"/>
+    <w:abstractNumId w:val="6"/>
   </w:num>
   <w:num w:numId="6" w16cid:durableId="590504696">
     <w:abstractNumId w:val="1"/>
   </w:num>
   <w:num w:numId="7" w16cid:durableId="220486630">
-    <w:abstractNumId w:val="6"/>
+    <w:abstractNumId w:val="10"/>
   </w:num>
   <w:num w:numId="8" w16cid:durableId="363412270">
-    <w:abstractNumId w:val="5"/>
+    <w:abstractNumId w:val="9"/>
   </w:num>
   <w:num w:numId="9" w16cid:durableId="1107653942">
+    <w:abstractNumId w:val="7"/>
+  </w:num>
+  <w:num w:numId="10" w16cid:durableId="351884190">
+    <w:abstractNumId w:val="2"/>
+  </w:num>
+  <w:num w:numId="11" w16cid:durableId="828641285">
     <w:abstractNumId w:val="4"/>
+  </w:num>
+  <w:num w:numId="12" w16cid:durableId="138691802">
+    <w:abstractNumId w:val="11"/>
+  </w:num>
+  <w:num w:numId="13" w16cid:durableId="1039357932">
+    <w:abstractNumId w:val="3"/>
+  </w:num>
+  <w:num w:numId="14" w16cid:durableId="1902015893">
+    <w:abstractNumId w:val="12"/>
+  </w:num>
+  <w:num w:numId="15" w16cid:durableId="1054740495">
+    <w:abstractNumId w:val="8"/>
   </w:num>
 </w:numbering>
 </file>
@@ -3436,7 +5235,6 @@
     <w:next w:val="Normal"/>
     <w:link w:val="Heading4Char"/>
     <w:uiPriority w:val="9"/>
-    <w:semiHidden/>
     <w:unhideWhenUsed/>
     <w:qFormat/>
     <w:rsid w:val="00DC7EFB"/>
@@ -3634,7 +5432,6 @@
     <w:basedOn w:val="DefaultParagraphFont"/>
     <w:link w:val="Heading4"/>
     <w:uiPriority w:val="9"/>
-    <w:semiHidden/>
     <w:rsid w:val="00DC7EFB"/>
     <w:rPr>
       <w:rFonts w:eastAsiaTheme="majorEastAsia" w:cstheme="majorBidi"/>
@@ -4008,6 +5805,42 @@
       </w:tcPr>
     </w:tblStylePr>
   </w:style>
+  <w:style w:type="character" w:styleId="Emphasis">
+    <w:name w:val="Emphasis"/>
+    <w:basedOn w:val="DefaultParagraphFont"/>
+    <w:uiPriority w:val="20"/>
+    <w:qFormat/>
+    <w:rsid w:val="00F01FC4"/>
+    <w:rPr>
+      <w:i/>
+      <w:iCs/>
+    </w:rPr>
+  </w:style>
+  <w:style w:type="character" w:styleId="Hyperlink">
+    <w:name w:val="Hyperlink"/>
+    <w:basedOn w:val="DefaultParagraphFont"/>
+    <w:uiPriority w:val="99"/>
+    <w:semiHidden/>
+    <w:unhideWhenUsed/>
+    <w:rsid w:val="00F01FC4"/>
+    <w:rPr>
+      <w:color w:val="0000FF"/>
+      <w:u w:val="single"/>
+    </w:rPr>
+  </w:style>
+  <w:style w:type="character" w:styleId="HTMLCode">
+    <w:name w:val="HTML Code"/>
+    <w:basedOn w:val="DefaultParagraphFont"/>
+    <w:uiPriority w:val="99"/>
+    <w:semiHidden/>
+    <w:unhideWhenUsed/>
+    <w:rsid w:val="00F01FC4"/>
+    <w:rPr>
+      <w:rFonts w:ascii="Courier New" w:eastAsia="Times New Roman" w:hAnsi="Courier New" w:cs="Courier New"/>
+      <w:sz w:val="20"/>
+      <w:szCs w:val="20"/>
+    </w:rPr>
+  </w:style>
 </w:styles>
 </file>
 

</xml_diff>

<commit_message>
Added repository to the project plan
</commit_message>
<xml_diff>
--- a/Documents/Project Plan.docx
+++ b/Documents/Project Plan.docx
@@ -2034,6 +2034,61 @@
     <w:p>
       <w:pPr>
         <w:pStyle w:val="NormalWeb"/>
+        <w:numPr>
+          <w:ilvl w:val="0"/>
+          <w:numId w:val="3"/>
+        </w:numPr>
+        <w:rPr>
+          <w:rFonts w:ascii="Calibri" w:hAnsi="Calibri" w:cs="Calibri"/>
+        </w:rPr>
+      </w:pPr>
+      <w:r>
+        <w:rPr>
+          <w:rFonts w:ascii="Calibri" w:hAnsi="Calibri" w:cs="Calibri"/>
+        </w:rPr>
+        <w:t xml:space="preserve">Repository </w:t>
+      </w:r>
+      <w:proofErr w:type="gramStart"/>
+      <w:r>
+        <w:rPr>
+          <w:rFonts w:ascii="Calibri" w:hAnsi="Calibri" w:cs="Calibri"/>
+        </w:rPr>
+        <w:t>Link :</w:t>
+      </w:r>
+      <w:proofErr w:type="gramEnd"/>
+      <w:r>
+        <w:rPr>
+          <w:rFonts w:ascii="Calibri" w:hAnsi="Calibri" w:cs="Calibri"/>
+        </w:rPr>
+        <w:t xml:space="preserve"> </w:t>
+      </w:r>
+      <w:hyperlink r:id="rId9" w:history="1">
+        <w:r>
+          <w:rPr>
+            <w:rStyle w:val="Hyperlink"/>
+            <w:rFonts w:ascii="Calibri" w:hAnsi="Calibri" w:cs="Calibri"/>
+          </w:rPr>
+          <w:t>https://github.com/Kh</w:t>
+        </w:r>
+        <w:r>
+          <w:rPr>
+            <w:rStyle w:val="Hyperlink"/>
+            <w:rFonts w:ascii="Calibri" w:hAnsi="Calibri" w:cs="Calibri"/>
+          </w:rPr>
+          <w:t>u</w:t>
+        </w:r>
+        <w:r>
+          <w:rPr>
+            <w:rStyle w:val="Hyperlink"/>
+            <w:rFonts w:ascii="Calibri" w:hAnsi="Calibri" w:cs="Calibri"/>
+          </w:rPr>
+          <w:t>shPoddar11/CloudForgeX6-LLM-Dashboard-for-HAB-Alerts</w:t>
+        </w:r>
+      </w:hyperlink>
+    </w:p>
+    <w:p>
+      <w:pPr>
+        <w:pStyle w:val="NormalWeb"/>
         <w:ind w:left="720"/>
         <w:rPr>
           <w:rFonts w:ascii="Calibri" w:hAnsi="Calibri" w:cs="Calibri"/>
@@ -2319,7 +2374,6 @@
           <w:b/>
           <w:bCs/>
         </w:rPr>
-        <w:lastRenderedPageBreak/>
         <w:t>9. Risk and Mitigation</w:t>
       </w:r>
     </w:p>
@@ -4015,7 +4069,7 @@
   <w:abstractNum w:abstractNumId="9" w15:restartNumberingAfterBreak="0">
     <w:nsid w:val="3F0A1A46"/>
     <w:multiLevelType w:val="hybridMultilevel"/>
-    <w:tmpl w:val="2EB066D6"/>
+    <w:tmpl w:val="463E0A94"/>
     <w:lvl w:ilvl="0" w:tplc="40090001">
       <w:start w:val="1"/>
       <w:numFmt w:val="bullet"/>
@@ -5831,7 +5885,6 @@
     <w:name w:val="Hyperlink"/>
     <w:basedOn w:val="DefaultParagraphFont"/>
     <w:uiPriority w:val="99"/>
-    <w:semiHidden/>
     <w:unhideWhenUsed/>
     <w:rsid w:val="00F01FC4"/>
     <w:rPr>
@@ -5850,6 +5903,30 @@
       <w:rFonts w:ascii="Courier New" w:eastAsia="Times New Roman" w:hAnsi="Courier New" w:cs="Courier New"/>
       <w:sz w:val="20"/>
       <w:szCs w:val="20"/>
+    </w:rPr>
+  </w:style>
+  <w:style w:type="character" w:styleId="UnresolvedMention">
+    <w:name w:val="Unresolved Mention"/>
+    <w:basedOn w:val="DefaultParagraphFont"/>
+    <w:uiPriority w:val="99"/>
+    <w:semiHidden/>
+    <w:unhideWhenUsed/>
+    <w:rsid w:val="00A9195C"/>
+    <w:rPr>
+      <w:color w:val="605E5C"/>
+      <w:shd w:val="clear" w:color="auto" w:fill="E1DFDD"/>
+    </w:rPr>
+  </w:style>
+  <w:style w:type="character" w:styleId="FollowedHyperlink">
+    <w:name w:val="FollowedHyperlink"/>
+    <w:basedOn w:val="DefaultParagraphFont"/>
+    <w:uiPriority w:val="99"/>
+    <w:semiHidden/>
+    <w:unhideWhenUsed/>
+    <w:rsid w:val="00A9195C"/>
+    <w:rPr>
+      <w:color w:val="96607D" w:themeColor="followedHyperlink"/>
+      <w:u w:val="single"/>
     </w:rPr>
   </w:style>
 </w:styles>

</xml_diff>